<commit_message>
Finalización de la tabla de metodología
Se agrega la tabla a los trabajos de metodologías
</commit_message>
<xml_diff>
--- a/Selección de Metodologia.docx
+++ b/Selección de Metodologia.docx
@@ -3033,7 +3033,21 @@
           <w:rFonts w:ascii="Times New Roman" w:hAnsi="Times New Roman" w:cs="Times New Roman"/>
           <w:sz w:val="24"/>
         </w:rPr>
-        <w:t xml:space="preserve"> permite obtener las </w:t>
+        <w:t xml:space="preserve"> permit</w:t>
+      </w:r>
+      <w:r>
+        <w:rPr>
+          <w:rFonts w:ascii="Times New Roman" w:hAnsi="Times New Roman" w:cs="Times New Roman"/>
+          <w:sz w:val="24"/>
+        </w:rPr>
+        <w:t>ió</w:t>
+      </w:r>
+      <w:r>
+        <w:rPr>
+          <w:rFonts w:ascii="Times New Roman" w:hAnsi="Times New Roman" w:cs="Times New Roman"/>
+          <w:sz w:val="24"/>
+        </w:rPr>
+        <w:t xml:space="preserve"> obtener las </w:t>
       </w:r>
       <w:r>
         <w:rPr>
@@ -3054,7 +3068,21 @@
           <w:rFonts w:ascii="Times New Roman" w:hAnsi="Times New Roman" w:cs="Times New Roman"/>
           <w:sz w:val="24"/>
         </w:rPr>
-        <w:t xml:space="preserve">cada una de las metodologías, se extrae información de cada una de las fuentes y se </w:t>
+        <w:t>cada una de las metodologías, se extra</w:t>
+      </w:r>
+      <w:r>
+        <w:rPr>
+          <w:rFonts w:ascii="Times New Roman" w:hAnsi="Times New Roman" w:cs="Times New Roman"/>
+          <w:sz w:val="24"/>
+        </w:rPr>
+        <w:t>jo</w:t>
+      </w:r>
+      <w:r>
+        <w:rPr>
+          <w:rFonts w:ascii="Times New Roman" w:hAnsi="Times New Roman" w:cs="Times New Roman"/>
+          <w:sz w:val="24"/>
+        </w:rPr>
+        <w:t xml:space="preserve"> información de cada una de las fuentes y se </w:t>
       </w:r>
       <w:r>
         <w:rPr>
@@ -3084,169 +3112,28 @@
         <w:rPr>
           <w:rFonts w:ascii="Times New Roman" w:hAnsi="Times New Roman" w:cs="Times New Roman"/>
           <w:sz w:val="24"/>
-          <w:lang w:val="en-US"/>
-        </w:rPr>
-      </w:pPr>
-      <w:r>
-        <w:rPr>
-          <w:rFonts w:ascii="Times New Roman" w:hAnsi="Times New Roman" w:cs="Times New Roman"/>
-          <w:sz w:val="24"/>
-          <w:lang w:val="en-US"/>
-        </w:rPr>
-        <w:t xml:space="preserve">1 </w:t>
-      </w:r>
-      <w:r>
-        <w:rPr>
-          <w:rFonts w:ascii="Times New Roman" w:hAnsi="Times New Roman" w:cs="Times New Roman"/>
-          <w:sz w:val="24"/>
-          <w:lang w:val="en-US"/>
-        </w:rPr>
-        <w:t>V</w:t>
-      </w:r>
-      <w:r>
-        <w:rPr>
-          <w:rFonts w:ascii="Times New Roman" w:hAnsi="Times New Roman" w:cs="Times New Roman"/>
-          <w:sz w:val="24"/>
-          <w:lang w:val="en-US"/>
-        </w:rPr>
-        <w:t xml:space="preserve"> </w:t>
-      </w:r>
-      <w:r>
-        <w:rPr>
-          <w:rFonts w:ascii="Times New Roman" w:hAnsi="Times New Roman" w:cs="Times New Roman"/>
-          <w:sz w:val="24"/>
-          <w:lang w:val="en-US"/>
-        </w:rPr>
-        <w:t xml:space="preserve">0 </w:t>
-      </w:r>
-      <w:proofErr w:type="gramStart"/>
-      <w:r>
-        <w:rPr>
-          <w:rFonts w:ascii="Times New Roman" w:hAnsi="Times New Roman" w:cs="Times New Roman"/>
-          <w:sz w:val="24"/>
-          <w:lang w:val="en-US"/>
-        </w:rPr>
-        <w:t>F</w:t>
-      </w:r>
-      <w:r>
-        <w:rPr>
-          <w:rFonts w:ascii="Times New Roman" w:hAnsi="Times New Roman" w:cs="Times New Roman"/>
-          <w:sz w:val="24"/>
-          <w:lang w:val="en-US"/>
-        </w:rPr>
-        <w:t xml:space="preserve">  --</w:t>
-      </w:r>
-      <w:proofErr w:type="gramEnd"/>
-      <w:r>
-        <w:rPr>
-          <w:rFonts w:ascii="Times New Roman" w:hAnsi="Times New Roman" w:cs="Times New Roman"/>
-          <w:sz w:val="24"/>
-          <w:lang w:val="en-US"/>
-        </w:rPr>
-        <w:t xml:space="preserve">1 </w:t>
-      </w:r>
-      <w:r>
-        <w:rPr>
-          <w:rFonts w:ascii="Times New Roman" w:hAnsi="Times New Roman" w:cs="Times New Roman"/>
-          <w:sz w:val="24"/>
-          <w:lang w:val="en-US"/>
-        </w:rPr>
-        <w:t>High</w:t>
-      </w:r>
-      <w:r>
-        <w:rPr>
-          <w:rFonts w:ascii="Times New Roman" w:hAnsi="Times New Roman" w:cs="Times New Roman"/>
-          <w:sz w:val="24"/>
-          <w:lang w:val="en-US"/>
-        </w:rPr>
-        <w:t xml:space="preserve">          0 </w:t>
-      </w:r>
-      <w:r>
-        <w:rPr>
-          <w:rFonts w:ascii="Times New Roman" w:hAnsi="Times New Roman" w:cs="Times New Roman"/>
-          <w:sz w:val="24"/>
-          <w:lang w:val="en-US"/>
-        </w:rPr>
-        <w:t>Low</w:t>
-      </w:r>
-      <w:r>
-        <w:rPr>
-          <w:rFonts w:ascii="Times New Roman" w:hAnsi="Times New Roman" w:cs="Times New Roman"/>
-          <w:sz w:val="24"/>
-          <w:lang w:val="en-US"/>
-        </w:rPr>
-        <w:t>---</w:t>
-      </w:r>
-      <w:r>
-        <w:rPr>
-          <w:rFonts w:ascii="Times New Roman" w:hAnsi="Times New Roman" w:cs="Times New Roman"/>
-          <w:sz w:val="24"/>
-          <w:lang w:val="en-US"/>
-        </w:rPr>
-        <w:t xml:space="preserve"> 1</w:t>
-      </w:r>
-      <w:r>
-        <w:rPr>
-          <w:rFonts w:ascii="Times New Roman" w:hAnsi="Times New Roman" w:cs="Times New Roman"/>
-          <w:sz w:val="24"/>
-          <w:lang w:val="en-US"/>
-        </w:rPr>
-        <w:t xml:space="preserve"> Hit</w:t>
-      </w:r>
-      <w:r>
-        <w:rPr>
-          <w:rFonts w:ascii="Times New Roman" w:hAnsi="Times New Roman" w:cs="Times New Roman"/>
-          <w:sz w:val="24"/>
-          <w:lang w:val="en-US"/>
-        </w:rPr>
-        <w:t>o</w:t>
-      </w:r>
-      <w:r>
-        <w:rPr>
-          <w:rFonts w:ascii="Times New Roman" w:hAnsi="Times New Roman" w:cs="Times New Roman"/>
-          <w:sz w:val="24"/>
-          <w:lang w:val="en-US"/>
-        </w:rPr>
-        <w:t xml:space="preserve"> </w:t>
-      </w:r>
-      <w:proofErr w:type="spellStart"/>
-      <w:r>
-        <w:rPr>
-          <w:rFonts w:ascii="Times New Roman" w:hAnsi="Times New Roman" w:cs="Times New Roman"/>
-          <w:sz w:val="24"/>
-          <w:lang w:val="en-US"/>
-        </w:rPr>
-        <w:t>Iteración</w:t>
-      </w:r>
-      <w:proofErr w:type="spellEnd"/>
-      <w:r>
-        <w:rPr>
-          <w:rFonts w:ascii="Times New Roman" w:hAnsi="Times New Roman" w:cs="Times New Roman"/>
-          <w:sz w:val="24"/>
-          <w:lang w:val="en-US"/>
-        </w:rPr>
-        <w:t xml:space="preserve"> 0 </w:t>
-      </w:r>
+        </w:rPr>
+      </w:pPr>
     </w:p>
     <w:tbl>
       <w:tblPr>
         <w:tblStyle w:val="TableGrid"/>
-        <w:tblpPr w:leftFromText="141" w:rightFromText="141" w:vertAnchor="text" w:horzAnchor="margin" w:tblpXSpec="center" w:tblpY="381"/>
+        <w:tblpPr w:leftFromText="141" w:rightFromText="141" w:vertAnchor="text" w:horzAnchor="margin" w:tblpY="165"/>
         <w:tblOverlap w:val="never"/>
-        <w:tblW w:w="0" w:type="auto"/>
+        <w:tblW w:w="5000" w:type="pct"/>
         <w:tblLook w:val="04A0" w:firstRow="1" w:lastRow="0" w:firstColumn="1" w:lastColumn="0" w:noHBand="0" w:noVBand="1"/>
       </w:tblPr>
       <w:tblGrid>
-        <w:gridCol w:w="4209"/>
-        <w:gridCol w:w="777"/>
-        <w:gridCol w:w="896"/>
-        <w:gridCol w:w="976"/>
-        <w:gridCol w:w="923"/>
+        <w:gridCol w:w="4776"/>
+        <w:gridCol w:w="881"/>
+        <w:gridCol w:w="1017"/>
+        <w:gridCol w:w="1107"/>
+        <w:gridCol w:w="1047"/>
       </w:tblGrid>
       <w:tr>
         <w:tc>
           <w:tcPr>
-            <w:tcW w:w="0" w:type="auto"/>
+            <w:tcW w:w="2705" w:type="pct"/>
           </w:tcPr>
           <w:p>
             <w:pPr>
@@ -3267,7 +3154,7 @@
         </w:tc>
         <w:tc>
           <w:tcPr>
-            <w:tcW w:w="0" w:type="auto"/>
+            <w:tcW w:w="499" w:type="pct"/>
           </w:tcPr>
           <w:p>
             <w:pPr>
@@ -3289,7 +3176,7 @@
         </w:tc>
         <w:tc>
           <w:tcPr>
-            <w:tcW w:w="0" w:type="auto"/>
+            <w:tcW w:w="576" w:type="pct"/>
           </w:tcPr>
           <w:p>
             <w:pPr>
@@ -3311,7 +3198,7 @@
         </w:tc>
         <w:tc>
           <w:tcPr>
-            <w:tcW w:w="0" w:type="auto"/>
+            <w:tcW w:w="627" w:type="pct"/>
           </w:tcPr>
           <w:p>
             <w:pPr>
@@ -3333,7 +3220,7 @@
         </w:tc>
         <w:tc>
           <w:tcPr>
-            <w:tcW w:w="0" w:type="auto"/>
+            <w:tcW w:w="593" w:type="pct"/>
           </w:tcPr>
           <w:p>
             <w:pPr>
@@ -3357,7 +3244,7 @@
       <w:tr>
         <w:tc>
           <w:tcPr>
-            <w:tcW w:w="0" w:type="auto"/>
+            <w:tcW w:w="5000" w:type="pct"/>
             <w:gridSpan w:val="5"/>
           </w:tcPr>
           <w:p>
@@ -3381,7 +3268,7 @@
       <w:tr>
         <w:tc>
           <w:tcPr>
-            <w:tcW w:w="0" w:type="auto"/>
+            <w:tcW w:w="2705" w:type="pct"/>
           </w:tcPr>
           <w:p>
             <w:pPr>
@@ -3402,7 +3289,7 @@
         </w:tc>
         <w:tc>
           <w:tcPr>
-            <w:tcW w:w="0" w:type="auto"/>
+            <w:tcW w:w="499" w:type="pct"/>
           </w:tcPr>
           <w:p>
             <w:pPr>
@@ -3423,7 +3310,7 @@
         </w:tc>
         <w:tc>
           <w:tcPr>
-            <w:tcW w:w="0" w:type="auto"/>
+            <w:tcW w:w="576" w:type="pct"/>
           </w:tcPr>
           <w:p>
             <w:pPr>
@@ -3444,7 +3331,7 @@
         </w:tc>
         <w:tc>
           <w:tcPr>
-            <w:tcW w:w="0" w:type="auto"/>
+            <w:tcW w:w="627" w:type="pct"/>
           </w:tcPr>
           <w:p>
             <w:pPr>
@@ -3465,7 +3352,7 @@
         </w:tc>
         <w:tc>
           <w:tcPr>
-            <w:tcW w:w="0" w:type="auto"/>
+            <w:tcW w:w="593" w:type="pct"/>
           </w:tcPr>
           <w:p>
             <w:pPr>
@@ -3488,7 +3375,7 @@
       <w:tr>
         <w:tc>
           <w:tcPr>
-            <w:tcW w:w="0" w:type="auto"/>
+            <w:tcW w:w="2705" w:type="pct"/>
           </w:tcPr>
           <w:p>
             <w:pPr>
@@ -3509,7 +3396,7 @@
         </w:tc>
         <w:tc>
           <w:tcPr>
-            <w:tcW w:w="0" w:type="auto"/>
+            <w:tcW w:w="499" w:type="pct"/>
           </w:tcPr>
           <w:p>
             <w:pPr>
@@ -3530,7 +3417,7 @@
         </w:tc>
         <w:tc>
           <w:tcPr>
-            <w:tcW w:w="0" w:type="auto"/>
+            <w:tcW w:w="576" w:type="pct"/>
           </w:tcPr>
           <w:p>
             <w:pPr>
@@ -3551,7 +3438,7 @@
         </w:tc>
         <w:tc>
           <w:tcPr>
-            <w:tcW w:w="0" w:type="auto"/>
+            <w:tcW w:w="627" w:type="pct"/>
           </w:tcPr>
           <w:p>
             <w:pPr>
@@ -3572,7 +3459,7 @@
         </w:tc>
         <w:tc>
           <w:tcPr>
-            <w:tcW w:w="0" w:type="auto"/>
+            <w:tcW w:w="593" w:type="pct"/>
           </w:tcPr>
           <w:p>
             <w:pPr>
@@ -3595,7 +3482,7 @@
       <w:tr>
         <w:tc>
           <w:tcPr>
-            <w:tcW w:w="0" w:type="auto"/>
+            <w:tcW w:w="2705" w:type="pct"/>
           </w:tcPr>
           <w:p>
             <w:pPr>
@@ -3616,7 +3503,7 @@
         </w:tc>
         <w:tc>
           <w:tcPr>
-            <w:tcW w:w="0" w:type="auto"/>
+            <w:tcW w:w="499" w:type="pct"/>
           </w:tcPr>
           <w:p>
             <w:pPr>
@@ -3637,7 +3524,7 @@
         </w:tc>
         <w:tc>
           <w:tcPr>
-            <w:tcW w:w="0" w:type="auto"/>
+            <w:tcW w:w="576" w:type="pct"/>
           </w:tcPr>
           <w:p>
             <w:pPr>
@@ -3658,7 +3545,7 @@
         </w:tc>
         <w:tc>
           <w:tcPr>
-            <w:tcW w:w="0" w:type="auto"/>
+            <w:tcW w:w="627" w:type="pct"/>
           </w:tcPr>
           <w:p>
             <w:pPr>
@@ -3679,7 +3566,7 @@
         </w:tc>
         <w:tc>
           <w:tcPr>
-            <w:tcW w:w="0" w:type="auto"/>
+            <w:tcW w:w="593" w:type="pct"/>
           </w:tcPr>
           <w:p>
             <w:pPr>
@@ -3702,7 +3589,7 @@
       <w:tr>
         <w:tc>
           <w:tcPr>
-            <w:tcW w:w="0" w:type="auto"/>
+            <w:tcW w:w="2705" w:type="pct"/>
           </w:tcPr>
           <w:p>
             <w:pPr>
@@ -3723,7 +3610,7 @@
         </w:tc>
         <w:tc>
           <w:tcPr>
-            <w:tcW w:w="0" w:type="auto"/>
+            <w:tcW w:w="499" w:type="pct"/>
           </w:tcPr>
           <w:p>
             <w:pPr>
@@ -3744,7 +3631,7 @@
         </w:tc>
         <w:tc>
           <w:tcPr>
-            <w:tcW w:w="0" w:type="auto"/>
+            <w:tcW w:w="576" w:type="pct"/>
           </w:tcPr>
           <w:p>
             <w:pPr>
@@ -3765,7 +3652,7 @@
         </w:tc>
         <w:tc>
           <w:tcPr>
-            <w:tcW w:w="0" w:type="auto"/>
+            <w:tcW w:w="627" w:type="pct"/>
           </w:tcPr>
           <w:p>
             <w:pPr>
@@ -3786,7 +3673,7 @@
         </w:tc>
         <w:tc>
           <w:tcPr>
-            <w:tcW w:w="0" w:type="auto"/>
+            <w:tcW w:w="593" w:type="pct"/>
           </w:tcPr>
           <w:p>
             <w:pPr>
@@ -3809,7 +3696,7 @@
       <w:tr>
         <w:tc>
           <w:tcPr>
-            <w:tcW w:w="0" w:type="auto"/>
+            <w:tcW w:w="2705" w:type="pct"/>
           </w:tcPr>
           <w:p>
             <w:pPr>
@@ -3830,7 +3717,7 @@
         </w:tc>
         <w:tc>
           <w:tcPr>
-            <w:tcW w:w="0" w:type="auto"/>
+            <w:tcW w:w="499" w:type="pct"/>
           </w:tcPr>
           <w:p>
             <w:pPr>
@@ -3851,7 +3738,7 @@
         </w:tc>
         <w:tc>
           <w:tcPr>
-            <w:tcW w:w="0" w:type="auto"/>
+            <w:tcW w:w="576" w:type="pct"/>
           </w:tcPr>
           <w:p>
             <w:pPr>
@@ -3872,7 +3759,7 @@
         </w:tc>
         <w:tc>
           <w:tcPr>
-            <w:tcW w:w="0" w:type="auto"/>
+            <w:tcW w:w="627" w:type="pct"/>
           </w:tcPr>
           <w:p>
             <w:pPr>
@@ -3893,7 +3780,7 @@
         </w:tc>
         <w:tc>
           <w:tcPr>
-            <w:tcW w:w="0" w:type="auto"/>
+            <w:tcW w:w="593" w:type="pct"/>
           </w:tcPr>
           <w:p>
             <w:pPr>
@@ -3916,28 +3803,49 @@
       <w:tr>
         <w:tc>
           <w:tcPr>
-            <w:tcW w:w="0" w:type="auto"/>
-          </w:tcPr>
-          <w:p>
-            <w:pPr>
-              <w:jc w:val="both"/>
-              <w:rPr>
-                <w:rFonts w:ascii="Times New Roman" w:hAnsi="Times New Roman" w:cs="Times New Roman"/>
-                <w:sz w:val="24"/>
-              </w:rPr>
-            </w:pPr>
-            <w:r>
-              <w:rPr>
-                <w:rFonts w:ascii="Times New Roman" w:hAnsi="Times New Roman" w:cs="Times New Roman"/>
-                <w:sz w:val="24"/>
-              </w:rPr>
-              <w:t>Favorable a la deslocalización</w:t>
-            </w:r>
-          </w:p>
-        </w:tc>
-        <w:tc>
-          <w:tcPr>
-            <w:tcW w:w="0" w:type="auto"/>
+            <w:tcW w:w="2705" w:type="pct"/>
+          </w:tcPr>
+          <w:p>
+            <w:pPr>
+              <w:jc w:val="both"/>
+              <w:rPr>
+                <w:rFonts w:ascii="Times New Roman" w:hAnsi="Times New Roman" w:cs="Times New Roman"/>
+                <w:sz w:val="24"/>
+              </w:rPr>
+            </w:pPr>
+            <w:r>
+              <w:rPr>
+                <w:rFonts w:ascii="Times New Roman" w:hAnsi="Times New Roman" w:cs="Times New Roman"/>
+                <w:sz w:val="24"/>
+              </w:rPr>
+              <w:t>Aumento de la productividad</w:t>
+            </w:r>
+          </w:p>
+        </w:tc>
+        <w:tc>
+          <w:tcPr>
+            <w:tcW w:w="499" w:type="pct"/>
+          </w:tcPr>
+          <w:p>
+            <w:pPr>
+              <w:jc w:val="both"/>
+              <w:rPr>
+                <w:rFonts w:ascii="Times New Roman" w:hAnsi="Times New Roman" w:cs="Times New Roman"/>
+                <w:sz w:val="24"/>
+              </w:rPr>
+            </w:pPr>
+            <w:r>
+              <w:rPr>
+                <w:rFonts w:ascii="Times New Roman" w:hAnsi="Times New Roman" w:cs="Times New Roman"/>
+                <w:sz w:val="24"/>
+              </w:rPr>
+              <w:t>1</w:t>
+            </w:r>
+          </w:p>
+        </w:tc>
+        <w:tc>
+          <w:tcPr>
+            <w:tcW w:w="576" w:type="pct"/>
           </w:tcPr>
           <w:p>
             <w:pPr>
@@ -3958,64 +3866,43 @@
         </w:tc>
         <w:tc>
           <w:tcPr>
-            <w:tcW w:w="0" w:type="auto"/>
-          </w:tcPr>
-          <w:p>
-            <w:pPr>
-              <w:jc w:val="both"/>
-              <w:rPr>
-                <w:rFonts w:ascii="Times New Roman" w:hAnsi="Times New Roman" w:cs="Times New Roman"/>
-                <w:sz w:val="24"/>
-              </w:rPr>
-            </w:pPr>
-            <w:r>
-              <w:rPr>
-                <w:rFonts w:ascii="Times New Roman" w:hAnsi="Times New Roman" w:cs="Times New Roman"/>
-                <w:sz w:val="24"/>
-              </w:rPr>
-              <w:t>1</w:t>
-            </w:r>
-          </w:p>
-        </w:tc>
-        <w:tc>
-          <w:tcPr>
-            <w:tcW w:w="0" w:type="auto"/>
-          </w:tcPr>
-          <w:p>
-            <w:pPr>
-              <w:jc w:val="both"/>
-              <w:rPr>
-                <w:rFonts w:ascii="Times New Roman" w:hAnsi="Times New Roman" w:cs="Times New Roman"/>
-                <w:sz w:val="24"/>
-              </w:rPr>
-            </w:pPr>
-            <w:r>
-              <w:rPr>
-                <w:rFonts w:ascii="Times New Roman" w:hAnsi="Times New Roman" w:cs="Times New Roman"/>
-                <w:sz w:val="24"/>
-              </w:rPr>
-              <w:t>1</w:t>
-            </w:r>
-          </w:p>
-        </w:tc>
-        <w:tc>
-          <w:tcPr>
-            <w:tcW w:w="0" w:type="auto"/>
-          </w:tcPr>
-          <w:p>
-            <w:pPr>
-              <w:jc w:val="both"/>
-              <w:rPr>
-                <w:rFonts w:ascii="Times New Roman" w:hAnsi="Times New Roman" w:cs="Times New Roman"/>
-                <w:sz w:val="24"/>
-              </w:rPr>
-            </w:pPr>
-            <w:r>
-              <w:rPr>
-                <w:rFonts w:ascii="Times New Roman" w:hAnsi="Times New Roman" w:cs="Times New Roman"/>
-                <w:sz w:val="24"/>
-              </w:rPr>
-              <w:t>1</w:t>
+            <w:tcW w:w="627" w:type="pct"/>
+          </w:tcPr>
+          <w:p>
+            <w:pPr>
+              <w:jc w:val="both"/>
+              <w:rPr>
+                <w:rFonts w:ascii="Times New Roman" w:hAnsi="Times New Roman" w:cs="Times New Roman"/>
+                <w:sz w:val="24"/>
+              </w:rPr>
+            </w:pPr>
+            <w:r>
+              <w:rPr>
+                <w:rFonts w:ascii="Times New Roman" w:hAnsi="Times New Roman" w:cs="Times New Roman"/>
+                <w:sz w:val="24"/>
+              </w:rPr>
+              <w:t>0</w:t>
+            </w:r>
+          </w:p>
+        </w:tc>
+        <w:tc>
+          <w:tcPr>
+            <w:tcW w:w="593" w:type="pct"/>
+          </w:tcPr>
+          <w:p>
+            <w:pPr>
+              <w:jc w:val="both"/>
+              <w:rPr>
+                <w:rFonts w:ascii="Times New Roman" w:hAnsi="Times New Roman" w:cs="Times New Roman"/>
+                <w:sz w:val="24"/>
+              </w:rPr>
+            </w:pPr>
+            <w:r>
+              <w:rPr>
+                <w:rFonts w:ascii="Times New Roman" w:hAnsi="Times New Roman" w:cs="Times New Roman"/>
+                <w:sz w:val="24"/>
+              </w:rPr>
+              <w:t>0</w:t>
             </w:r>
           </w:p>
         </w:tc>
@@ -4023,106 +3910,23 @@
       <w:tr>
         <w:tc>
           <w:tcPr>
-            <w:tcW w:w="0" w:type="auto"/>
-          </w:tcPr>
-          <w:p>
-            <w:pPr>
-              <w:jc w:val="both"/>
-              <w:rPr>
-                <w:rFonts w:ascii="Times New Roman" w:hAnsi="Times New Roman" w:cs="Times New Roman"/>
-                <w:sz w:val="24"/>
-              </w:rPr>
-            </w:pPr>
-            <w:r>
-              <w:rPr>
-                <w:rFonts w:ascii="Times New Roman" w:hAnsi="Times New Roman" w:cs="Times New Roman"/>
-                <w:sz w:val="24"/>
-              </w:rPr>
-              <w:t>Aumento de la productividad</w:t>
-            </w:r>
-          </w:p>
-        </w:tc>
-        <w:tc>
-          <w:tcPr>
-            <w:tcW w:w="0" w:type="auto"/>
-          </w:tcPr>
-          <w:p>
-            <w:pPr>
-              <w:jc w:val="both"/>
-              <w:rPr>
-                <w:rFonts w:ascii="Times New Roman" w:hAnsi="Times New Roman" w:cs="Times New Roman"/>
-                <w:sz w:val="24"/>
-              </w:rPr>
-            </w:pPr>
-            <w:r>
-              <w:rPr>
-                <w:rFonts w:ascii="Times New Roman" w:hAnsi="Times New Roman" w:cs="Times New Roman"/>
-                <w:sz w:val="24"/>
-              </w:rPr>
-              <w:t>1</w:t>
-            </w:r>
-          </w:p>
-        </w:tc>
-        <w:tc>
-          <w:tcPr>
-            <w:tcW w:w="0" w:type="auto"/>
-          </w:tcPr>
-          <w:p>
-            <w:pPr>
-              <w:jc w:val="both"/>
-              <w:rPr>
-                <w:rFonts w:ascii="Times New Roman" w:hAnsi="Times New Roman" w:cs="Times New Roman"/>
-                <w:sz w:val="24"/>
-              </w:rPr>
-            </w:pPr>
-            <w:r>
-              <w:rPr>
-                <w:rFonts w:ascii="Times New Roman" w:hAnsi="Times New Roman" w:cs="Times New Roman"/>
-                <w:sz w:val="24"/>
-              </w:rPr>
-              <w:t>0</w:t>
-            </w:r>
-          </w:p>
-        </w:tc>
-        <w:tc>
-          <w:tcPr>
-            <w:tcW w:w="0" w:type="auto"/>
-          </w:tcPr>
-          <w:p>
-            <w:pPr>
-              <w:jc w:val="both"/>
-              <w:rPr>
-                <w:rFonts w:ascii="Times New Roman" w:hAnsi="Times New Roman" w:cs="Times New Roman"/>
-                <w:sz w:val="24"/>
-              </w:rPr>
-            </w:pPr>
-            <w:r>
-              <w:rPr>
-                <w:rFonts w:ascii="Times New Roman" w:hAnsi="Times New Roman" w:cs="Times New Roman"/>
-                <w:sz w:val="24"/>
-              </w:rPr>
-              <w:t>0</w:t>
-            </w:r>
-          </w:p>
-        </w:tc>
-        <w:tc>
-          <w:tcPr>
-            <w:tcW w:w="0" w:type="auto"/>
-          </w:tcPr>
-          <w:p>
-            <w:pPr>
-              <w:jc w:val="both"/>
-              <w:rPr>
-                <w:rFonts w:ascii="Times New Roman" w:hAnsi="Times New Roman" w:cs="Times New Roman"/>
-                <w:sz w:val="24"/>
-              </w:rPr>
-            </w:pPr>
-            <w:r>
-              <w:rPr>
-                <w:rFonts w:ascii="Times New Roman" w:hAnsi="Times New Roman" w:cs="Times New Roman"/>
-                <w:sz w:val="24"/>
-              </w:rPr>
-              <w:t>0</w:t>
+            <w:tcW w:w="5000" w:type="pct"/>
+            <w:gridSpan w:val="5"/>
+          </w:tcPr>
+          <w:p>
+            <w:pPr>
+              <w:jc w:val="center"/>
+              <w:rPr>
+                <w:rFonts w:ascii="Times New Roman" w:hAnsi="Times New Roman" w:cs="Times New Roman"/>
+                <w:sz w:val="24"/>
+              </w:rPr>
+            </w:pPr>
+            <w:r>
+              <w:rPr>
+                <w:rFonts w:ascii="Times New Roman" w:hAnsi="Times New Roman" w:cs="Times New Roman"/>
+                <w:sz w:val="24"/>
+              </w:rPr>
+              <w:t>Capacidad de visión de agilidad</w:t>
             </w:r>
           </w:p>
         </w:tc>
@@ -4130,23 +3934,106 @@
       <w:tr>
         <w:tc>
           <w:tcPr>
-            <w:tcW w:w="0" w:type="auto"/>
-            <w:gridSpan w:val="5"/>
-          </w:tcPr>
-          <w:p>
-            <w:pPr>
-              <w:jc w:val="center"/>
-              <w:rPr>
-                <w:rFonts w:ascii="Times New Roman" w:hAnsi="Times New Roman" w:cs="Times New Roman"/>
-                <w:sz w:val="24"/>
-              </w:rPr>
-            </w:pPr>
-            <w:r>
-              <w:rPr>
-                <w:rFonts w:ascii="Times New Roman" w:hAnsi="Times New Roman" w:cs="Times New Roman"/>
-                <w:sz w:val="24"/>
-              </w:rPr>
-              <w:t>Capacidad de visión de agilidad</w:t>
+            <w:tcW w:w="2705" w:type="pct"/>
+          </w:tcPr>
+          <w:p>
+            <w:pPr>
+              <w:jc w:val="both"/>
+              <w:rPr>
+                <w:rFonts w:ascii="Times New Roman" w:hAnsi="Times New Roman" w:cs="Times New Roman"/>
+                <w:sz w:val="24"/>
+              </w:rPr>
+            </w:pPr>
+            <w:r>
+              <w:rPr>
+                <w:rFonts w:ascii="Times New Roman" w:hAnsi="Times New Roman" w:cs="Times New Roman"/>
+                <w:sz w:val="24"/>
+              </w:rPr>
+              <w:t>Iteraciones cortas</w:t>
+            </w:r>
+          </w:p>
+        </w:tc>
+        <w:tc>
+          <w:tcPr>
+            <w:tcW w:w="499" w:type="pct"/>
+          </w:tcPr>
+          <w:p>
+            <w:pPr>
+              <w:jc w:val="both"/>
+              <w:rPr>
+                <w:rFonts w:ascii="Times New Roman" w:hAnsi="Times New Roman" w:cs="Times New Roman"/>
+                <w:sz w:val="24"/>
+              </w:rPr>
+            </w:pPr>
+            <w:r>
+              <w:rPr>
+                <w:rFonts w:ascii="Times New Roman" w:hAnsi="Times New Roman" w:cs="Times New Roman"/>
+                <w:sz w:val="24"/>
+              </w:rPr>
+              <w:t>1</w:t>
+            </w:r>
+          </w:p>
+        </w:tc>
+        <w:tc>
+          <w:tcPr>
+            <w:tcW w:w="576" w:type="pct"/>
+          </w:tcPr>
+          <w:p>
+            <w:pPr>
+              <w:jc w:val="both"/>
+              <w:rPr>
+                <w:rFonts w:ascii="Times New Roman" w:hAnsi="Times New Roman" w:cs="Times New Roman"/>
+                <w:sz w:val="24"/>
+              </w:rPr>
+            </w:pPr>
+            <w:r>
+              <w:rPr>
+                <w:rFonts w:ascii="Times New Roman" w:hAnsi="Times New Roman" w:cs="Times New Roman"/>
+                <w:sz w:val="24"/>
+              </w:rPr>
+              <w:t>1</w:t>
+            </w:r>
+          </w:p>
+        </w:tc>
+        <w:tc>
+          <w:tcPr>
+            <w:tcW w:w="627" w:type="pct"/>
+          </w:tcPr>
+          <w:p>
+            <w:pPr>
+              <w:jc w:val="both"/>
+              <w:rPr>
+                <w:rFonts w:ascii="Times New Roman" w:hAnsi="Times New Roman" w:cs="Times New Roman"/>
+                <w:sz w:val="24"/>
+              </w:rPr>
+            </w:pPr>
+            <w:r>
+              <w:rPr>
+                <w:rFonts w:ascii="Times New Roman" w:hAnsi="Times New Roman" w:cs="Times New Roman"/>
+                <w:sz w:val="24"/>
+              </w:rPr>
+              <w:t>0</w:t>
+            </w:r>
+          </w:p>
+        </w:tc>
+        <w:tc>
+          <w:tcPr>
+            <w:tcW w:w="593" w:type="pct"/>
+          </w:tcPr>
+          <w:p>
+            <w:pPr>
+              <w:jc w:val="both"/>
+              <w:rPr>
+                <w:rFonts w:ascii="Times New Roman" w:hAnsi="Times New Roman" w:cs="Times New Roman"/>
+                <w:sz w:val="24"/>
+              </w:rPr>
+            </w:pPr>
+            <w:r>
+              <w:rPr>
+                <w:rFonts w:ascii="Times New Roman" w:hAnsi="Times New Roman" w:cs="Times New Roman"/>
+                <w:sz w:val="24"/>
+              </w:rPr>
+              <w:t>0</w:t>
             </w:r>
           </w:p>
         </w:tc>
@@ -4154,28 +4041,28 @@
       <w:tr>
         <w:tc>
           <w:tcPr>
-            <w:tcW w:w="0" w:type="auto"/>
-          </w:tcPr>
-          <w:p>
-            <w:pPr>
-              <w:jc w:val="both"/>
-              <w:rPr>
-                <w:rFonts w:ascii="Times New Roman" w:hAnsi="Times New Roman" w:cs="Times New Roman"/>
-                <w:sz w:val="24"/>
-              </w:rPr>
-            </w:pPr>
-            <w:r>
-              <w:rPr>
-                <w:rFonts w:ascii="Times New Roman" w:hAnsi="Times New Roman" w:cs="Times New Roman"/>
-                <w:sz w:val="24"/>
-              </w:rPr>
-              <w:t>Iteraciones cortas</w:t>
-            </w:r>
-          </w:p>
-        </w:tc>
-        <w:tc>
-          <w:tcPr>
-            <w:tcW w:w="0" w:type="auto"/>
+            <w:tcW w:w="2705" w:type="pct"/>
+          </w:tcPr>
+          <w:p>
+            <w:pPr>
+              <w:jc w:val="both"/>
+              <w:rPr>
+                <w:rFonts w:ascii="Times New Roman" w:hAnsi="Times New Roman" w:cs="Times New Roman"/>
+                <w:sz w:val="24"/>
+              </w:rPr>
+            </w:pPr>
+            <w:r>
+              <w:rPr>
+                <w:rFonts w:ascii="Times New Roman" w:hAnsi="Times New Roman" w:cs="Times New Roman"/>
+                <w:sz w:val="24"/>
+              </w:rPr>
+              <w:t>Colaborativo</w:t>
+            </w:r>
+          </w:p>
+        </w:tc>
+        <w:tc>
+          <w:tcPr>
+            <w:tcW w:w="499" w:type="pct"/>
           </w:tcPr>
           <w:p>
             <w:pPr>
@@ -4196,7 +4083,28 @@
         </w:tc>
         <w:tc>
           <w:tcPr>
-            <w:tcW w:w="0" w:type="auto"/>
+            <w:tcW w:w="576" w:type="pct"/>
+          </w:tcPr>
+          <w:p>
+            <w:pPr>
+              <w:jc w:val="both"/>
+              <w:rPr>
+                <w:rFonts w:ascii="Times New Roman" w:hAnsi="Times New Roman" w:cs="Times New Roman"/>
+                <w:sz w:val="24"/>
+              </w:rPr>
+            </w:pPr>
+            <w:r>
+              <w:rPr>
+                <w:rFonts w:ascii="Times New Roman" w:hAnsi="Times New Roman" w:cs="Times New Roman"/>
+                <w:sz w:val="24"/>
+              </w:rPr>
+              <w:t>0</w:t>
+            </w:r>
+          </w:p>
+        </w:tc>
+        <w:tc>
+          <w:tcPr>
+            <w:tcW w:w="627" w:type="pct"/>
           </w:tcPr>
           <w:p>
             <w:pPr>
@@ -4217,43 +4125,22 @@
         </w:tc>
         <w:tc>
           <w:tcPr>
-            <w:tcW w:w="0" w:type="auto"/>
-          </w:tcPr>
-          <w:p>
-            <w:pPr>
-              <w:jc w:val="both"/>
-              <w:rPr>
-                <w:rFonts w:ascii="Times New Roman" w:hAnsi="Times New Roman" w:cs="Times New Roman"/>
-                <w:sz w:val="24"/>
-              </w:rPr>
-            </w:pPr>
-            <w:r>
-              <w:rPr>
-                <w:rFonts w:ascii="Times New Roman" w:hAnsi="Times New Roman" w:cs="Times New Roman"/>
-                <w:sz w:val="24"/>
-              </w:rPr>
-              <w:t>0</w:t>
-            </w:r>
-          </w:p>
-        </w:tc>
-        <w:tc>
-          <w:tcPr>
-            <w:tcW w:w="0" w:type="auto"/>
-          </w:tcPr>
-          <w:p>
-            <w:pPr>
-              <w:jc w:val="both"/>
-              <w:rPr>
-                <w:rFonts w:ascii="Times New Roman" w:hAnsi="Times New Roman" w:cs="Times New Roman"/>
-                <w:sz w:val="24"/>
-              </w:rPr>
-            </w:pPr>
-            <w:r>
-              <w:rPr>
-                <w:rFonts w:ascii="Times New Roman" w:hAnsi="Times New Roman" w:cs="Times New Roman"/>
-                <w:sz w:val="24"/>
-              </w:rPr>
-              <w:t>0</w:t>
+            <w:tcW w:w="593" w:type="pct"/>
+          </w:tcPr>
+          <w:p>
+            <w:pPr>
+              <w:jc w:val="both"/>
+              <w:rPr>
+                <w:rFonts w:ascii="Times New Roman" w:hAnsi="Times New Roman" w:cs="Times New Roman"/>
+                <w:sz w:val="24"/>
+              </w:rPr>
+            </w:pPr>
+            <w:r>
+              <w:rPr>
+                <w:rFonts w:ascii="Times New Roman" w:hAnsi="Times New Roman" w:cs="Times New Roman"/>
+                <w:sz w:val="24"/>
+              </w:rPr>
+              <w:t>1</w:t>
             </w:r>
           </w:p>
         </w:tc>
@@ -4261,28 +4148,28 @@
       <w:tr>
         <w:tc>
           <w:tcPr>
-            <w:tcW w:w="0" w:type="auto"/>
-          </w:tcPr>
-          <w:p>
-            <w:pPr>
-              <w:jc w:val="both"/>
-              <w:rPr>
-                <w:rFonts w:ascii="Times New Roman" w:hAnsi="Times New Roman" w:cs="Times New Roman"/>
-                <w:sz w:val="24"/>
-              </w:rPr>
-            </w:pPr>
-            <w:r>
-              <w:rPr>
-                <w:rFonts w:ascii="Times New Roman" w:hAnsi="Times New Roman" w:cs="Times New Roman"/>
-                <w:sz w:val="24"/>
-              </w:rPr>
-              <w:t>Colaborativo</w:t>
-            </w:r>
-          </w:p>
-        </w:tc>
-        <w:tc>
-          <w:tcPr>
-            <w:tcW w:w="0" w:type="auto"/>
+            <w:tcW w:w="2705" w:type="pct"/>
+          </w:tcPr>
+          <w:p>
+            <w:pPr>
+              <w:jc w:val="both"/>
+              <w:rPr>
+                <w:rFonts w:ascii="Times New Roman" w:hAnsi="Times New Roman" w:cs="Times New Roman"/>
+                <w:sz w:val="24"/>
+              </w:rPr>
+            </w:pPr>
+            <w:r>
+              <w:rPr>
+                <w:rFonts w:ascii="Times New Roman" w:hAnsi="Times New Roman" w:cs="Times New Roman"/>
+                <w:sz w:val="24"/>
+              </w:rPr>
+              <w:t>Centrado en las personas</w:t>
+            </w:r>
+          </w:p>
+        </w:tc>
+        <w:tc>
+          <w:tcPr>
+            <w:tcW w:w="499" w:type="pct"/>
           </w:tcPr>
           <w:p>
             <w:pPr>
@@ -4303,7 +4190,7 @@
         </w:tc>
         <w:tc>
           <w:tcPr>
-            <w:tcW w:w="0" w:type="auto"/>
+            <w:tcW w:w="576" w:type="pct"/>
           </w:tcPr>
           <w:p>
             <w:pPr>
@@ -4324,7 +4211,7 @@
         </w:tc>
         <w:tc>
           <w:tcPr>
-            <w:tcW w:w="0" w:type="auto"/>
+            <w:tcW w:w="627" w:type="pct"/>
           </w:tcPr>
           <w:p>
             <w:pPr>
@@ -4345,7 +4232,7 @@
         </w:tc>
         <w:tc>
           <w:tcPr>
-            <w:tcW w:w="0" w:type="auto"/>
+            <w:tcW w:w="593" w:type="pct"/>
           </w:tcPr>
           <w:p>
             <w:pPr>
@@ -4368,28 +4255,28 @@
       <w:tr>
         <w:tc>
           <w:tcPr>
-            <w:tcW w:w="0" w:type="auto"/>
-          </w:tcPr>
-          <w:p>
-            <w:pPr>
-              <w:jc w:val="both"/>
-              <w:rPr>
-                <w:rFonts w:ascii="Times New Roman" w:hAnsi="Times New Roman" w:cs="Times New Roman"/>
-                <w:sz w:val="24"/>
-              </w:rPr>
-            </w:pPr>
-            <w:r>
-              <w:rPr>
-                <w:rFonts w:ascii="Times New Roman" w:hAnsi="Times New Roman" w:cs="Times New Roman"/>
-                <w:sz w:val="24"/>
-              </w:rPr>
-              <w:t>Centrado en las personas</w:t>
-            </w:r>
-          </w:p>
-        </w:tc>
-        <w:tc>
-          <w:tcPr>
-            <w:tcW w:w="0" w:type="auto"/>
+            <w:tcW w:w="2705" w:type="pct"/>
+          </w:tcPr>
+          <w:p>
+            <w:pPr>
+              <w:jc w:val="both"/>
+              <w:rPr>
+                <w:rFonts w:ascii="Times New Roman" w:hAnsi="Times New Roman" w:cs="Times New Roman"/>
+                <w:sz w:val="24"/>
+              </w:rPr>
+            </w:pPr>
+            <w:r>
+              <w:rPr>
+                <w:rFonts w:ascii="Times New Roman" w:hAnsi="Times New Roman" w:cs="Times New Roman"/>
+                <w:sz w:val="24"/>
+              </w:rPr>
+              <w:t>Política de refactorización</w:t>
+            </w:r>
+          </w:p>
+        </w:tc>
+        <w:tc>
+          <w:tcPr>
+            <w:tcW w:w="499" w:type="pct"/>
           </w:tcPr>
           <w:p>
             <w:pPr>
@@ -4410,7 +4297,7 @@
         </w:tc>
         <w:tc>
           <w:tcPr>
-            <w:tcW w:w="0" w:type="auto"/>
+            <w:tcW w:w="576" w:type="pct"/>
           </w:tcPr>
           <w:p>
             <w:pPr>
@@ -4431,28 +4318,28 @@
         </w:tc>
         <w:tc>
           <w:tcPr>
-            <w:tcW w:w="0" w:type="auto"/>
-          </w:tcPr>
-          <w:p>
-            <w:pPr>
-              <w:jc w:val="both"/>
-              <w:rPr>
-                <w:rFonts w:ascii="Times New Roman" w:hAnsi="Times New Roman" w:cs="Times New Roman"/>
-                <w:sz w:val="24"/>
-              </w:rPr>
-            </w:pPr>
-            <w:r>
-              <w:rPr>
-                <w:rFonts w:ascii="Times New Roman" w:hAnsi="Times New Roman" w:cs="Times New Roman"/>
-                <w:sz w:val="24"/>
-              </w:rPr>
-              <w:t>1</w:t>
-            </w:r>
-          </w:p>
-        </w:tc>
-        <w:tc>
-          <w:tcPr>
-            <w:tcW w:w="0" w:type="auto"/>
+            <w:tcW w:w="627" w:type="pct"/>
+          </w:tcPr>
+          <w:p>
+            <w:pPr>
+              <w:jc w:val="both"/>
+              <w:rPr>
+                <w:rFonts w:ascii="Times New Roman" w:hAnsi="Times New Roman" w:cs="Times New Roman"/>
+                <w:sz w:val="24"/>
+              </w:rPr>
+            </w:pPr>
+            <w:r>
+              <w:rPr>
+                <w:rFonts w:ascii="Times New Roman" w:hAnsi="Times New Roman" w:cs="Times New Roman"/>
+                <w:sz w:val="24"/>
+              </w:rPr>
+              <w:t>0</w:t>
+            </w:r>
+          </w:p>
+        </w:tc>
+        <w:tc>
+          <w:tcPr>
+            <w:tcW w:w="593" w:type="pct"/>
           </w:tcPr>
           <w:p>
             <w:pPr>
@@ -4475,28 +4362,28 @@
       <w:tr>
         <w:tc>
           <w:tcPr>
-            <w:tcW w:w="0" w:type="auto"/>
-          </w:tcPr>
-          <w:p>
-            <w:pPr>
-              <w:jc w:val="both"/>
-              <w:rPr>
-                <w:rFonts w:ascii="Times New Roman" w:hAnsi="Times New Roman" w:cs="Times New Roman"/>
-                <w:sz w:val="24"/>
-              </w:rPr>
-            </w:pPr>
-            <w:r>
-              <w:rPr>
-                <w:rFonts w:ascii="Times New Roman" w:hAnsi="Times New Roman" w:cs="Times New Roman"/>
-                <w:sz w:val="24"/>
-              </w:rPr>
-              <w:t>Política de refactorización</w:t>
-            </w:r>
-          </w:p>
-        </w:tc>
-        <w:tc>
-          <w:tcPr>
-            <w:tcW w:w="0" w:type="auto"/>
+            <w:tcW w:w="2705" w:type="pct"/>
+          </w:tcPr>
+          <w:p>
+            <w:pPr>
+              <w:jc w:val="both"/>
+              <w:rPr>
+                <w:rFonts w:ascii="Times New Roman" w:hAnsi="Times New Roman" w:cs="Times New Roman"/>
+                <w:sz w:val="24"/>
+              </w:rPr>
+            </w:pPr>
+            <w:r>
+              <w:rPr>
+                <w:rFonts w:ascii="Times New Roman" w:hAnsi="Times New Roman" w:cs="Times New Roman"/>
+                <w:sz w:val="24"/>
+              </w:rPr>
+              <w:t>Política de pruebas</w:t>
+            </w:r>
+          </w:p>
+        </w:tc>
+        <w:tc>
+          <w:tcPr>
+            <w:tcW w:w="499" w:type="pct"/>
           </w:tcPr>
           <w:p>
             <w:pPr>
@@ -4517,7 +4404,28 @@
         </w:tc>
         <w:tc>
           <w:tcPr>
-            <w:tcW w:w="0" w:type="auto"/>
+            <w:tcW w:w="576" w:type="pct"/>
+          </w:tcPr>
+          <w:p>
+            <w:pPr>
+              <w:jc w:val="both"/>
+              <w:rPr>
+                <w:rFonts w:ascii="Times New Roman" w:hAnsi="Times New Roman" w:cs="Times New Roman"/>
+                <w:sz w:val="24"/>
+              </w:rPr>
+            </w:pPr>
+            <w:r>
+              <w:rPr>
+                <w:rFonts w:ascii="Times New Roman" w:hAnsi="Times New Roman" w:cs="Times New Roman"/>
+                <w:sz w:val="24"/>
+              </w:rPr>
+              <w:t>1</w:t>
+            </w:r>
+          </w:p>
+        </w:tc>
+        <w:tc>
+          <w:tcPr>
+            <w:tcW w:w="627" w:type="pct"/>
           </w:tcPr>
           <w:p>
             <w:pPr>
@@ -4538,28 +4446,7 @@
         </w:tc>
         <w:tc>
           <w:tcPr>
-            <w:tcW w:w="0" w:type="auto"/>
-          </w:tcPr>
-          <w:p>
-            <w:pPr>
-              <w:jc w:val="both"/>
-              <w:rPr>
-                <w:rFonts w:ascii="Times New Roman" w:hAnsi="Times New Roman" w:cs="Times New Roman"/>
-                <w:sz w:val="24"/>
-              </w:rPr>
-            </w:pPr>
-            <w:r>
-              <w:rPr>
-                <w:rFonts w:ascii="Times New Roman" w:hAnsi="Times New Roman" w:cs="Times New Roman"/>
-                <w:sz w:val="24"/>
-              </w:rPr>
-              <w:t>0</w:t>
-            </w:r>
-          </w:p>
-        </w:tc>
-        <w:tc>
-          <w:tcPr>
-            <w:tcW w:w="0" w:type="auto"/>
+            <w:tcW w:w="593" w:type="pct"/>
           </w:tcPr>
           <w:p>
             <w:pPr>
@@ -4582,28 +4469,28 @@
       <w:tr>
         <w:tc>
           <w:tcPr>
-            <w:tcW w:w="0" w:type="auto"/>
-          </w:tcPr>
-          <w:p>
-            <w:pPr>
-              <w:jc w:val="both"/>
-              <w:rPr>
-                <w:rFonts w:ascii="Times New Roman" w:hAnsi="Times New Roman" w:cs="Times New Roman"/>
-                <w:sz w:val="24"/>
-              </w:rPr>
-            </w:pPr>
-            <w:r>
-              <w:rPr>
-                <w:rFonts w:ascii="Times New Roman" w:hAnsi="Times New Roman" w:cs="Times New Roman"/>
-                <w:sz w:val="24"/>
-              </w:rPr>
-              <w:t>Política de pruebas</w:t>
-            </w:r>
-          </w:p>
-        </w:tc>
-        <w:tc>
-          <w:tcPr>
-            <w:tcW w:w="0" w:type="auto"/>
+            <w:tcW w:w="2705" w:type="pct"/>
+          </w:tcPr>
+          <w:p>
+            <w:pPr>
+              <w:jc w:val="both"/>
+              <w:rPr>
+                <w:rFonts w:ascii="Times New Roman" w:hAnsi="Times New Roman" w:cs="Times New Roman"/>
+                <w:sz w:val="24"/>
+              </w:rPr>
+            </w:pPr>
+            <w:r>
+              <w:rPr>
+                <w:rFonts w:ascii="Times New Roman" w:hAnsi="Times New Roman" w:cs="Times New Roman"/>
+                <w:sz w:val="24"/>
+              </w:rPr>
+              <w:t>Integración de los cambios</w:t>
+            </w:r>
+          </w:p>
+        </w:tc>
+        <w:tc>
+          <w:tcPr>
+            <w:tcW w:w="499" w:type="pct"/>
           </w:tcPr>
           <w:p>
             <w:pPr>
@@ -4624,7 +4511,7 @@
         </w:tc>
         <w:tc>
           <w:tcPr>
-            <w:tcW w:w="0" w:type="auto"/>
+            <w:tcW w:w="576" w:type="pct"/>
           </w:tcPr>
           <w:p>
             <w:pPr>
@@ -4645,7 +4532,7 @@
         </w:tc>
         <w:tc>
           <w:tcPr>
-            <w:tcW w:w="0" w:type="auto"/>
+            <w:tcW w:w="627" w:type="pct"/>
           </w:tcPr>
           <w:p>
             <w:pPr>
@@ -4666,7 +4553,7 @@
         </w:tc>
         <w:tc>
           <w:tcPr>
-            <w:tcW w:w="0" w:type="auto"/>
+            <w:tcW w:w="593" w:type="pct"/>
           </w:tcPr>
           <w:p>
             <w:pPr>
@@ -4689,28 +4576,28 @@
       <w:tr>
         <w:tc>
           <w:tcPr>
-            <w:tcW w:w="0" w:type="auto"/>
-          </w:tcPr>
-          <w:p>
-            <w:pPr>
-              <w:jc w:val="both"/>
-              <w:rPr>
-                <w:rFonts w:ascii="Times New Roman" w:hAnsi="Times New Roman" w:cs="Times New Roman"/>
-                <w:sz w:val="24"/>
-              </w:rPr>
-            </w:pPr>
-            <w:r>
-              <w:rPr>
-                <w:rFonts w:ascii="Times New Roman" w:hAnsi="Times New Roman" w:cs="Times New Roman"/>
-                <w:sz w:val="24"/>
-              </w:rPr>
-              <w:t>Integración de los cambios</w:t>
-            </w:r>
-          </w:p>
-        </w:tc>
-        <w:tc>
-          <w:tcPr>
-            <w:tcW w:w="0" w:type="auto"/>
+            <w:tcW w:w="2705" w:type="pct"/>
+          </w:tcPr>
+          <w:p>
+            <w:pPr>
+              <w:jc w:val="both"/>
+              <w:rPr>
+                <w:rFonts w:ascii="Times New Roman" w:hAnsi="Times New Roman" w:cs="Times New Roman"/>
+                <w:sz w:val="24"/>
+              </w:rPr>
+            </w:pPr>
+            <w:r>
+              <w:rPr>
+                <w:rFonts w:ascii="Times New Roman" w:hAnsi="Times New Roman" w:cs="Times New Roman"/>
+                <w:sz w:val="24"/>
+              </w:rPr>
+              <w:t>Peso ligero</w:t>
+            </w:r>
+          </w:p>
+        </w:tc>
+        <w:tc>
+          <w:tcPr>
+            <w:tcW w:w="499" w:type="pct"/>
           </w:tcPr>
           <w:p>
             <w:pPr>
@@ -4731,7 +4618,7 @@
         </w:tc>
         <w:tc>
           <w:tcPr>
-            <w:tcW w:w="0" w:type="auto"/>
+            <w:tcW w:w="576" w:type="pct"/>
           </w:tcPr>
           <w:p>
             <w:pPr>
@@ -4752,7 +4639,7 @@
         </w:tc>
         <w:tc>
           <w:tcPr>
-            <w:tcW w:w="0" w:type="auto"/>
+            <w:tcW w:w="627" w:type="pct"/>
           </w:tcPr>
           <w:p>
             <w:pPr>
@@ -4773,22 +4660,22 @@
         </w:tc>
         <w:tc>
           <w:tcPr>
-            <w:tcW w:w="0" w:type="auto"/>
-          </w:tcPr>
-          <w:p>
-            <w:pPr>
-              <w:jc w:val="both"/>
-              <w:rPr>
-                <w:rFonts w:ascii="Times New Roman" w:hAnsi="Times New Roman" w:cs="Times New Roman"/>
-                <w:sz w:val="24"/>
-              </w:rPr>
-            </w:pPr>
-            <w:r>
-              <w:rPr>
-                <w:rFonts w:ascii="Times New Roman" w:hAnsi="Times New Roman" w:cs="Times New Roman"/>
-                <w:sz w:val="24"/>
-              </w:rPr>
-              <w:t>1</w:t>
+            <w:tcW w:w="593" w:type="pct"/>
+          </w:tcPr>
+          <w:p>
+            <w:pPr>
+              <w:jc w:val="both"/>
+              <w:rPr>
+                <w:rFonts w:ascii="Times New Roman" w:hAnsi="Times New Roman" w:cs="Times New Roman"/>
+                <w:sz w:val="24"/>
+              </w:rPr>
+            </w:pPr>
+            <w:r>
+              <w:rPr>
+                <w:rFonts w:ascii="Times New Roman" w:hAnsi="Times New Roman" w:cs="Times New Roman"/>
+                <w:sz w:val="24"/>
+              </w:rPr>
+              <w:t>0</w:t>
             </w:r>
           </w:p>
         </w:tc>
@@ -4796,28 +4683,49 @@
       <w:tr>
         <w:tc>
           <w:tcPr>
-            <w:tcW w:w="0" w:type="auto"/>
-          </w:tcPr>
-          <w:p>
-            <w:pPr>
-              <w:jc w:val="both"/>
-              <w:rPr>
-                <w:rFonts w:ascii="Times New Roman" w:hAnsi="Times New Roman" w:cs="Times New Roman"/>
-                <w:sz w:val="24"/>
-              </w:rPr>
-            </w:pPr>
-            <w:r>
-              <w:rPr>
-                <w:rFonts w:ascii="Times New Roman" w:hAnsi="Times New Roman" w:cs="Times New Roman"/>
-                <w:sz w:val="24"/>
-              </w:rPr>
-              <w:t>Peso ligero</w:t>
-            </w:r>
-          </w:p>
-        </w:tc>
-        <w:tc>
-          <w:tcPr>
-            <w:tcW w:w="0" w:type="auto"/>
+            <w:tcW w:w="2705" w:type="pct"/>
+          </w:tcPr>
+          <w:p>
+            <w:pPr>
+              <w:jc w:val="both"/>
+              <w:rPr>
+                <w:rFonts w:ascii="Times New Roman" w:hAnsi="Times New Roman" w:cs="Times New Roman"/>
+                <w:sz w:val="24"/>
+              </w:rPr>
+            </w:pPr>
+            <w:r>
+              <w:rPr>
+                <w:rFonts w:ascii="Times New Roman" w:hAnsi="Times New Roman" w:cs="Times New Roman"/>
+                <w:sz w:val="24"/>
+              </w:rPr>
+              <w:t>Requisitos funcionales</w:t>
+            </w:r>
+            <w:r>
+              <w:rPr>
+                <w:rFonts w:ascii="Times New Roman" w:hAnsi="Times New Roman" w:cs="Times New Roman"/>
+                <w:sz w:val="24"/>
+              </w:rPr>
+              <w:t xml:space="preserve"> puede</w:t>
+            </w:r>
+            <w:r>
+              <w:rPr>
+                <w:rFonts w:ascii="Times New Roman" w:hAnsi="Times New Roman" w:cs="Times New Roman"/>
+                <w:sz w:val="24"/>
+              </w:rPr>
+              <w:t>n</w:t>
+            </w:r>
+            <w:r>
+              <w:rPr>
+                <w:rFonts w:ascii="Times New Roman" w:hAnsi="Times New Roman" w:cs="Times New Roman"/>
+                <w:sz w:val="24"/>
+              </w:rPr>
+              <w:t xml:space="preserve"> cambiar</w:t>
+            </w:r>
+          </w:p>
+        </w:tc>
+        <w:tc>
+          <w:tcPr>
+            <w:tcW w:w="499" w:type="pct"/>
           </w:tcPr>
           <w:p>
             <w:pPr>
@@ -4838,7 +4746,7 @@
         </w:tc>
         <w:tc>
           <w:tcPr>
-            <w:tcW w:w="0" w:type="auto"/>
+            <w:tcW w:w="576" w:type="pct"/>
           </w:tcPr>
           <w:p>
             <w:pPr>
@@ -4859,7 +4767,7 @@
         </w:tc>
         <w:tc>
           <w:tcPr>
-            <w:tcW w:w="0" w:type="auto"/>
+            <w:tcW w:w="627" w:type="pct"/>
           </w:tcPr>
           <w:p>
             <w:pPr>
@@ -4880,22 +4788,22 @@
         </w:tc>
         <w:tc>
           <w:tcPr>
-            <w:tcW w:w="0" w:type="auto"/>
-          </w:tcPr>
-          <w:p>
-            <w:pPr>
-              <w:jc w:val="both"/>
-              <w:rPr>
-                <w:rFonts w:ascii="Times New Roman" w:hAnsi="Times New Roman" w:cs="Times New Roman"/>
-                <w:sz w:val="24"/>
-              </w:rPr>
-            </w:pPr>
-            <w:r>
-              <w:rPr>
-                <w:rFonts w:ascii="Times New Roman" w:hAnsi="Times New Roman" w:cs="Times New Roman"/>
-                <w:sz w:val="24"/>
-              </w:rPr>
-              <w:t>0</w:t>
+            <w:tcW w:w="593" w:type="pct"/>
+          </w:tcPr>
+          <w:p>
+            <w:pPr>
+              <w:jc w:val="both"/>
+              <w:rPr>
+                <w:rFonts w:ascii="Times New Roman" w:hAnsi="Times New Roman" w:cs="Times New Roman"/>
+                <w:sz w:val="24"/>
+              </w:rPr>
+            </w:pPr>
+            <w:r>
+              <w:rPr>
+                <w:rFonts w:ascii="Times New Roman" w:hAnsi="Times New Roman" w:cs="Times New Roman"/>
+                <w:sz w:val="24"/>
+              </w:rPr>
+              <w:t>1</w:t>
             </w:r>
           </w:p>
         </w:tc>
@@ -4903,28 +4811,28 @@
       <w:tr>
         <w:tc>
           <w:tcPr>
-            <w:tcW w:w="0" w:type="auto"/>
-          </w:tcPr>
-          <w:p>
-            <w:pPr>
-              <w:jc w:val="both"/>
-              <w:rPr>
-                <w:rFonts w:ascii="Times New Roman" w:hAnsi="Times New Roman" w:cs="Times New Roman"/>
-                <w:sz w:val="24"/>
-              </w:rPr>
-            </w:pPr>
-            <w:r>
-              <w:rPr>
-                <w:rFonts w:ascii="Times New Roman" w:hAnsi="Times New Roman" w:cs="Times New Roman"/>
-                <w:sz w:val="24"/>
-              </w:rPr>
-              <w:t>FR puede cambiar</w:t>
-            </w:r>
-          </w:p>
-        </w:tc>
-        <w:tc>
-          <w:tcPr>
-            <w:tcW w:w="0" w:type="auto"/>
+            <w:tcW w:w="2705" w:type="pct"/>
+          </w:tcPr>
+          <w:p>
+            <w:pPr>
+              <w:jc w:val="both"/>
+              <w:rPr>
+                <w:rFonts w:ascii="Times New Roman" w:hAnsi="Times New Roman" w:cs="Times New Roman"/>
+                <w:sz w:val="24"/>
+              </w:rPr>
+            </w:pPr>
+            <w:r>
+              <w:rPr>
+                <w:rFonts w:ascii="Times New Roman" w:hAnsi="Times New Roman" w:cs="Times New Roman"/>
+                <w:sz w:val="24"/>
+              </w:rPr>
+              <w:t>El plan de trabajo puede cambiar</w:t>
+            </w:r>
+          </w:p>
+        </w:tc>
+        <w:tc>
+          <w:tcPr>
+            <w:tcW w:w="499" w:type="pct"/>
           </w:tcPr>
           <w:p>
             <w:pPr>
@@ -4945,28 +4853,7 @@
         </w:tc>
         <w:tc>
           <w:tcPr>
-            <w:tcW w:w="0" w:type="auto"/>
-          </w:tcPr>
-          <w:p>
-            <w:pPr>
-              <w:jc w:val="both"/>
-              <w:rPr>
-                <w:rFonts w:ascii="Times New Roman" w:hAnsi="Times New Roman" w:cs="Times New Roman"/>
-                <w:sz w:val="24"/>
-              </w:rPr>
-            </w:pPr>
-            <w:r>
-              <w:rPr>
-                <w:rFonts w:ascii="Times New Roman" w:hAnsi="Times New Roman" w:cs="Times New Roman"/>
-                <w:sz w:val="24"/>
-              </w:rPr>
-              <w:t>1</w:t>
-            </w:r>
-          </w:p>
-        </w:tc>
-        <w:tc>
-          <w:tcPr>
-            <w:tcW w:w="0" w:type="auto"/>
+            <w:tcW w:w="576" w:type="pct"/>
           </w:tcPr>
           <w:p>
             <w:pPr>
@@ -4987,22 +4874,43 @@
         </w:tc>
         <w:tc>
           <w:tcPr>
-            <w:tcW w:w="0" w:type="auto"/>
-          </w:tcPr>
-          <w:p>
-            <w:pPr>
-              <w:jc w:val="both"/>
-              <w:rPr>
-                <w:rFonts w:ascii="Times New Roman" w:hAnsi="Times New Roman" w:cs="Times New Roman"/>
-                <w:sz w:val="24"/>
-              </w:rPr>
-            </w:pPr>
-            <w:r>
-              <w:rPr>
-                <w:rFonts w:ascii="Times New Roman" w:hAnsi="Times New Roman" w:cs="Times New Roman"/>
-                <w:sz w:val="24"/>
-              </w:rPr>
-              <w:t>1</w:t>
+            <w:tcW w:w="627" w:type="pct"/>
+          </w:tcPr>
+          <w:p>
+            <w:pPr>
+              <w:jc w:val="both"/>
+              <w:rPr>
+                <w:rFonts w:ascii="Times New Roman" w:hAnsi="Times New Roman" w:cs="Times New Roman"/>
+                <w:sz w:val="24"/>
+              </w:rPr>
+            </w:pPr>
+            <w:r>
+              <w:rPr>
+                <w:rFonts w:ascii="Times New Roman" w:hAnsi="Times New Roman" w:cs="Times New Roman"/>
+                <w:sz w:val="24"/>
+              </w:rPr>
+              <w:t>0</w:t>
+            </w:r>
+          </w:p>
+        </w:tc>
+        <w:tc>
+          <w:tcPr>
+            <w:tcW w:w="593" w:type="pct"/>
+          </w:tcPr>
+          <w:p>
+            <w:pPr>
+              <w:jc w:val="both"/>
+              <w:rPr>
+                <w:rFonts w:ascii="Times New Roman" w:hAnsi="Times New Roman" w:cs="Times New Roman"/>
+                <w:sz w:val="24"/>
+              </w:rPr>
+            </w:pPr>
+            <w:r>
+              <w:rPr>
+                <w:rFonts w:ascii="Times New Roman" w:hAnsi="Times New Roman" w:cs="Times New Roman"/>
+                <w:sz w:val="24"/>
+              </w:rPr>
+              <w:t>0</w:t>
             </w:r>
           </w:p>
         </w:tc>
@@ -5010,28 +4918,49 @@
       <w:tr>
         <w:tc>
           <w:tcPr>
-            <w:tcW w:w="0" w:type="auto"/>
-          </w:tcPr>
-          <w:p>
-            <w:pPr>
-              <w:jc w:val="both"/>
-              <w:rPr>
-                <w:rFonts w:ascii="Times New Roman" w:hAnsi="Times New Roman" w:cs="Times New Roman"/>
-                <w:sz w:val="24"/>
-              </w:rPr>
-            </w:pPr>
-            <w:r>
-              <w:rPr>
-                <w:rFonts w:ascii="Times New Roman" w:hAnsi="Times New Roman" w:cs="Times New Roman"/>
-                <w:sz w:val="24"/>
-              </w:rPr>
-              <w:t>La NFR puede cambiar</w:t>
-            </w:r>
-          </w:p>
-        </w:tc>
-        <w:tc>
-          <w:tcPr>
-            <w:tcW w:w="0" w:type="auto"/>
+            <w:tcW w:w="2705" w:type="pct"/>
+          </w:tcPr>
+          <w:p>
+            <w:pPr>
+              <w:jc w:val="both"/>
+              <w:rPr>
+                <w:rFonts w:ascii="Times New Roman" w:hAnsi="Times New Roman" w:cs="Times New Roman"/>
+                <w:sz w:val="24"/>
+              </w:rPr>
+            </w:pPr>
+            <w:r>
+              <w:rPr>
+                <w:rFonts w:ascii="Times New Roman" w:hAnsi="Times New Roman" w:cs="Times New Roman"/>
+                <w:sz w:val="24"/>
+              </w:rPr>
+              <w:t>Los recursos humanos pueden cambia</w:t>
+            </w:r>
+          </w:p>
+        </w:tc>
+        <w:tc>
+          <w:tcPr>
+            <w:tcW w:w="499" w:type="pct"/>
+          </w:tcPr>
+          <w:p>
+            <w:pPr>
+              <w:jc w:val="both"/>
+              <w:rPr>
+                <w:rFonts w:ascii="Times New Roman" w:hAnsi="Times New Roman" w:cs="Times New Roman"/>
+                <w:sz w:val="24"/>
+              </w:rPr>
+            </w:pPr>
+            <w:r>
+              <w:rPr>
+                <w:rFonts w:ascii="Times New Roman" w:hAnsi="Times New Roman" w:cs="Times New Roman"/>
+                <w:sz w:val="24"/>
+              </w:rPr>
+              <w:t>1</w:t>
+            </w:r>
+          </w:p>
+        </w:tc>
+        <w:tc>
+          <w:tcPr>
+            <w:tcW w:w="576" w:type="pct"/>
           </w:tcPr>
           <w:p>
             <w:pPr>
@@ -5052,49 +4981,28 @@
         </w:tc>
         <w:tc>
           <w:tcPr>
-            <w:tcW w:w="0" w:type="auto"/>
-          </w:tcPr>
-          <w:p>
-            <w:pPr>
-              <w:jc w:val="both"/>
-              <w:rPr>
-                <w:rFonts w:ascii="Times New Roman" w:hAnsi="Times New Roman" w:cs="Times New Roman"/>
-                <w:sz w:val="24"/>
-              </w:rPr>
-            </w:pPr>
-            <w:r>
-              <w:rPr>
-                <w:rFonts w:ascii="Times New Roman" w:hAnsi="Times New Roman" w:cs="Times New Roman"/>
-                <w:sz w:val="24"/>
-              </w:rPr>
-              <w:t>0</w:t>
-            </w:r>
-          </w:p>
-        </w:tc>
-        <w:tc>
-          <w:tcPr>
-            <w:tcW w:w="0" w:type="auto"/>
-          </w:tcPr>
-          <w:p>
-            <w:pPr>
-              <w:jc w:val="both"/>
-              <w:rPr>
-                <w:rFonts w:ascii="Times New Roman" w:hAnsi="Times New Roman" w:cs="Times New Roman"/>
-                <w:sz w:val="24"/>
-              </w:rPr>
-            </w:pPr>
-            <w:r>
-              <w:rPr>
-                <w:rFonts w:ascii="Times New Roman" w:hAnsi="Times New Roman" w:cs="Times New Roman"/>
-                <w:sz w:val="24"/>
-              </w:rPr>
-              <w:t>0</w:t>
-            </w:r>
-          </w:p>
-        </w:tc>
-        <w:tc>
-          <w:tcPr>
-            <w:tcW w:w="0" w:type="auto"/>
+            <w:tcW w:w="627" w:type="pct"/>
+          </w:tcPr>
+          <w:p>
+            <w:pPr>
+              <w:jc w:val="both"/>
+              <w:rPr>
+                <w:rFonts w:ascii="Times New Roman" w:hAnsi="Times New Roman" w:cs="Times New Roman"/>
+                <w:sz w:val="24"/>
+              </w:rPr>
+            </w:pPr>
+            <w:r>
+              <w:rPr>
+                <w:rFonts w:ascii="Times New Roman" w:hAnsi="Times New Roman" w:cs="Times New Roman"/>
+                <w:sz w:val="24"/>
+              </w:rPr>
+              <w:t>1</w:t>
+            </w:r>
+          </w:p>
+        </w:tc>
+        <w:tc>
+          <w:tcPr>
+            <w:tcW w:w="593" w:type="pct"/>
           </w:tcPr>
           <w:p>
             <w:pPr>
@@ -5117,28 +5025,28 @@
       <w:tr>
         <w:tc>
           <w:tcPr>
-            <w:tcW w:w="0" w:type="auto"/>
-          </w:tcPr>
-          <w:p>
-            <w:pPr>
-              <w:jc w:val="both"/>
-              <w:rPr>
-                <w:rFonts w:ascii="Times New Roman" w:hAnsi="Times New Roman" w:cs="Times New Roman"/>
-                <w:sz w:val="24"/>
-              </w:rPr>
-            </w:pPr>
-            <w:r>
-              <w:rPr>
-                <w:rFonts w:ascii="Times New Roman" w:hAnsi="Times New Roman" w:cs="Times New Roman"/>
-                <w:sz w:val="24"/>
-              </w:rPr>
-              <w:t>El plan de trabajo puede cambiar</w:t>
-            </w:r>
-          </w:p>
-        </w:tc>
-        <w:tc>
-          <w:tcPr>
-            <w:tcW w:w="0" w:type="auto"/>
+            <w:tcW w:w="2705" w:type="pct"/>
+          </w:tcPr>
+          <w:p>
+            <w:pPr>
+              <w:jc w:val="both"/>
+              <w:rPr>
+                <w:rFonts w:ascii="Times New Roman" w:hAnsi="Times New Roman" w:cs="Times New Roman"/>
+                <w:sz w:val="24"/>
+              </w:rPr>
+            </w:pPr>
+            <w:r>
+              <w:rPr>
+                <w:rFonts w:ascii="Times New Roman" w:hAnsi="Times New Roman" w:cs="Times New Roman"/>
+                <w:sz w:val="24"/>
+              </w:rPr>
+              <w:t>Indicadores de cambio</w:t>
+            </w:r>
+          </w:p>
+        </w:tc>
+        <w:tc>
+          <w:tcPr>
+            <w:tcW w:w="499" w:type="pct"/>
           </w:tcPr>
           <w:p>
             <w:pPr>
@@ -5159,7 +5067,7 @@
         </w:tc>
         <w:tc>
           <w:tcPr>
-            <w:tcW w:w="0" w:type="auto"/>
+            <w:tcW w:w="576" w:type="pct"/>
           </w:tcPr>
           <w:p>
             <w:pPr>
@@ -5180,7 +5088,7 @@
         </w:tc>
         <w:tc>
           <w:tcPr>
-            <w:tcW w:w="0" w:type="auto"/>
+            <w:tcW w:w="627" w:type="pct"/>
           </w:tcPr>
           <w:p>
             <w:pPr>
@@ -5201,7 +5109,7 @@
         </w:tc>
         <w:tc>
           <w:tcPr>
-            <w:tcW w:w="0" w:type="auto"/>
+            <w:tcW w:w="593" w:type="pct"/>
           </w:tcPr>
           <w:p>
             <w:pPr>
@@ -5224,28 +5132,28 @@
       <w:tr>
         <w:tc>
           <w:tcPr>
-            <w:tcW w:w="0" w:type="auto"/>
-          </w:tcPr>
-          <w:p>
-            <w:pPr>
-              <w:jc w:val="both"/>
-              <w:rPr>
-                <w:rFonts w:ascii="Times New Roman" w:hAnsi="Times New Roman" w:cs="Times New Roman"/>
-                <w:sz w:val="24"/>
-              </w:rPr>
-            </w:pPr>
-            <w:r>
-              <w:rPr>
-                <w:rFonts w:ascii="Times New Roman" w:hAnsi="Times New Roman" w:cs="Times New Roman"/>
-                <w:sz w:val="24"/>
-              </w:rPr>
-              <w:t>Los recursos humanos pueden cambia</w:t>
-            </w:r>
-          </w:p>
-        </w:tc>
-        <w:tc>
-          <w:tcPr>
-            <w:tcW w:w="0" w:type="auto"/>
+            <w:tcW w:w="2705" w:type="pct"/>
+          </w:tcPr>
+          <w:p>
+            <w:pPr>
+              <w:jc w:val="both"/>
+              <w:rPr>
+                <w:rFonts w:ascii="Times New Roman" w:hAnsi="Times New Roman" w:cs="Times New Roman"/>
+                <w:sz w:val="24"/>
+              </w:rPr>
+            </w:pPr>
+            <w:r>
+              <w:rPr>
+                <w:rFonts w:ascii="Times New Roman" w:hAnsi="Times New Roman" w:cs="Times New Roman"/>
+                <w:sz w:val="24"/>
+              </w:rPr>
+              <w:t>Reactividad</w:t>
+            </w:r>
+          </w:p>
+        </w:tc>
+        <w:tc>
+          <w:tcPr>
+            <w:tcW w:w="499" w:type="pct"/>
           </w:tcPr>
           <w:p>
             <w:pPr>
@@ -5266,28 +5174,7 @@
         </w:tc>
         <w:tc>
           <w:tcPr>
-            <w:tcW w:w="0" w:type="auto"/>
-          </w:tcPr>
-          <w:p>
-            <w:pPr>
-              <w:jc w:val="both"/>
-              <w:rPr>
-                <w:rFonts w:ascii="Times New Roman" w:hAnsi="Times New Roman" w:cs="Times New Roman"/>
-                <w:sz w:val="24"/>
-              </w:rPr>
-            </w:pPr>
-            <w:r>
-              <w:rPr>
-                <w:rFonts w:ascii="Times New Roman" w:hAnsi="Times New Roman" w:cs="Times New Roman"/>
-                <w:sz w:val="24"/>
-              </w:rPr>
-              <w:t>0</w:t>
-            </w:r>
-          </w:p>
-        </w:tc>
-        <w:tc>
-          <w:tcPr>
-            <w:tcW w:w="0" w:type="auto"/>
+            <w:tcW w:w="576" w:type="pct"/>
           </w:tcPr>
           <w:p>
             <w:pPr>
@@ -5308,22 +5195,43 @@
         </w:tc>
         <w:tc>
           <w:tcPr>
-            <w:tcW w:w="0" w:type="auto"/>
-          </w:tcPr>
-          <w:p>
-            <w:pPr>
-              <w:jc w:val="both"/>
-              <w:rPr>
-                <w:rFonts w:ascii="Times New Roman" w:hAnsi="Times New Roman" w:cs="Times New Roman"/>
-                <w:sz w:val="24"/>
-              </w:rPr>
-            </w:pPr>
-            <w:r>
-              <w:rPr>
-                <w:rFonts w:ascii="Times New Roman" w:hAnsi="Times New Roman" w:cs="Times New Roman"/>
-                <w:sz w:val="24"/>
-              </w:rPr>
-              <w:t>0</w:t>
+            <w:tcW w:w="627" w:type="pct"/>
+          </w:tcPr>
+          <w:p>
+            <w:pPr>
+              <w:jc w:val="both"/>
+              <w:rPr>
+                <w:rFonts w:ascii="Times New Roman" w:hAnsi="Times New Roman" w:cs="Times New Roman"/>
+                <w:sz w:val="24"/>
+              </w:rPr>
+            </w:pPr>
+            <w:r>
+              <w:rPr>
+                <w:rFonts w:ascii="Times New Roman" w:hAnsi="Times New Roman" w:cs="Times New Roman"/>
+                <w:sz w:val="24"/>
+              </w:rPr>
+              <w:t>1</w:t>
+            </w:r>
+          </w:p>
+        </w:tc>
+        <w:tc>
+          <w:tcPr>
+            <w:tcW w:w="593" w:type="pct"/>
+          </w:tcPr>
+          <w:p>
+            <w:pPr>
+              <w:jc w:val="both"/>
+              <w:rPr>
+                <w:rFonts w:ascii="Times New Roman" w:hAnsi="Times New Roman" w:cs="Times New Roman"/>
+                <w:sz w:val="24"/>
+              </w:rPr>
+            </w:pPr>
+            <w:r>
+              <w:rPr>
+                <w:rFonts w:ascii="Times New Roman" w:hAnsi="Times New Roman" w:cs="Times New Roman"/>
+                <w:sz w:val="24"/>
+              </w:rPr>
+              <w:t>1</w:t>
             </w:r>
           </w:p>
         </w:tc>
@@ -5331,28 +5239,35 @@
       <w:tr>
         <w:tc>
           <w:tcPr>
-            <w:tcW w:w="0" w:type="auto"/>
-          </w:tcPr>
-          <w:p>
-            <w:pPr>
-              <w:jc w:val="both"/>
-              <w:rPr>
-                <w:rFonts w:ascii="Times New Roman" w:hAnsi="Times New Roman" w:cs="Times New Roman"/>
-                <w:sz w:val="24"/>
-              </w:rPr>
-            </w:pPr>
-            <w:r>
-              <w:rPr>
-                <w:rFonts w:ascii="Times New Roman" w:hAnsi="Times New Roman" w:cs="Times New Roman"/>
-                <w:sz w:val="24"/>
-              </w:rPr>
-              <w:t>Indicadores de cambio</w:t>
-            </w:r>
-          </w:p>
-        </w:tc>
-        <w:tc>
-          <w:tcPr>
-            <w:tcW w:w="0" w:type="auto"/>
+            <w:tcW w:w="2705" w:type="pct"/>
+          </w:tcPr>
+          <w:p>
+            <w:pPr>
+              <w:jc w:val="both"/>
+              <w:rPr>
+                <w:rFonts w:ascii="Times New Roman" w:hAnsi="Times New Roman" w:cs="Times New Roman"/>
+                <w:sz w:val="24"/>
+              </w:rPr>
+            </w:pPr>
+            <w:r>
+              <w:rPr>
+                <w:rFonts w:ascii="Times New Roman" w:hAnsi="Times New Roman" w:cs="Times New Roman"/>
+                <w:sz w:val="24"/>
+              </w:rPr>
+              <w:t>Tamaño del proyecto</w:t>
+            </w:r>
+            <w:r>
+              <w:rPr>
+                <w:rFonts w:ascii="Times New Roman" w:hAnsi="Times New Roman" w:cs="Times New Roman"/>
+                <w:sz w:val="24"/>
+              </w:rPr>
+              <w:t xml:space="preserve"> pequeño</w:t>
+            </w:r>
+          </w:p>
+        </w:tc>
+        <w:tc>
+          <w:tcPr>
+            <w:tcW w:w="499" w:type="pct"/>
           </w:tcPr>
           <w:p>
             <w:pPr>
@@ -5373,49 +5288,49 @@
         </w:tc>
         <w:tc>
           <w:tcPr>
-            <w:tcW w:w="0" w:type="auto"/>
-          </w:tcPr>
-          <w:p>
-            <w:pPr>
-              <w:jc w:val="both"/>
-              <w:rPr>
-                <w:rFonts w:ascii="Times New Roman" w:hAnsi="Times New Roman" w:cs="Times New Roman"/>
-                <w:sz w:val="24"/>
-              </w:rPr>
-            </w:pPr>
-            <w:r>
-              <w:rPr>
-                <w:rFonts w:ascii="Times New Roman" w:hAnsi="Times New Roman" w:cs="Times New Roman"/>
-                <w:sz w:val="24"/>
-              </w:rPr>
-              <w:t>0</w:t>
-            </w:r>
-          </w:p>
-        </w:tc>
-        <w:tc>
-          <w:tcPr>
-            <w:tcW w:w="0" w:type="auto"/>
-          </w:tcPr>
-          <w:p>
-            <w:pPr>
-              <w:jc w:val="both"/>
-              <w:rPr>
-                <w:rFonts w:ascii="Times New Roman" w:hAnsi="Times New Roman" w:cs="Times New Roman"/>
-                <w:sz w:val="24"/>
-              </w:rPr>
-            </w:pPr>
-            <w:r>
-              <w:rPr>
-                <w:rFonts w:ascii="Times New Roman" w:hAnsi="Times New Roman" w:cs="Times New Roman"/>
-                <w:sz w:val="24"/>
-              </w:rPr>
-              <w:t>0</w:t>
-            </w:r>
-          </w:p>
-        </w:tc>
-        <w:tc>
-          <w:tcPr>
-            <w:tcW w:w="0" w:type="auto"/>
+            <w:tcW w:w="576" w:type="pct"/>
+          </w:tcPr>
+          <w:p>
+            <w:pPr>
+              <w:jc w:val="both"/>
+              <w:rPr>
+                <w:rFonts w:ascii="Times New Roman" w:hAnsi="Times New Roman" w:cs="Times New Roman"/>
+                <w:sz w:val="24"/>
+              </w:rPr>
+            </w:pPr>
+            <w:r>
+              <w:rPr>
+                <w:rFonts w:ascii="Times New Roman" w:hAnsi="Times New Roman" w:cs="Times New Roman"/>
+                <w:sz w:val="24"/>
+              </w:rPr>
+              <w:t>1</w:t>
+            </w:r>
+          </w:p>
+        </w:tc>
+        <w:tc>
+          <w:tcPr>
+            <w:tcW w:w="627" w:type="pct"/>
+          </w:tcPr>
+          <w:p>
+            <w:pPr>
+              <w:jc w:val="both"/>
+              <w:rPr>
+                <w:rFonts w:ascii="Times New Roman" w:hAnsi="Times New Roman" w:cs="Times New Roman"/>
+                <w:sz w:val="24"/>
+              </w:rPr>
+            </w:pPr>
+            <w:r>
+              <w:rPr>
+                <w:rFonts w:ascii="Times New Roman" w:hAnsi="Times New Roman" w:cs="Times New Roman"/>
+                <w:sz w:val="24"/>
+              </w:rPr>
+              <w:t>1</w:t>
+            </w:r>
+          </w:p>
+        </w:tc>
+        <w:tc>
+          <w:tcPr>
+            <w:tcW w:w="593" w:type="pct"/>
           </w:tcPr>
           <w:p>
             <w:pPr>
@@ -5438,28 +5353,42 @@
       <w:tr>
         <w:tc>
           <w:tcPr>
-            <w:tcW w:w="0" w:type="auto"/>
-          </w:tcPr>
-          <w:p>
-            <w:pPr>
-              <w:jc w:val="both"/>
-              <w:rPr>
-                <w:rFonts w:ascii="Times New Roman" w:hAnsi="Times New Roman" w:cs="Times New Roman"/>
-                <w:sz w:val="24"/>
-              </w:rPr>
-            </w:pPr>
-            <w:r>
-              <w:rPr>
-                <w:rFonts w:ascii="Times New Roman" w:hAnsi="Times New Roman" w:cs="Times New Roman"/>
-                <w:sz w:val="24"/>
-              </w:rPr>
-              <w:t>Reactividad</w:t>
-            </w:r>
-          </w:p>
-        </w:tc>
-        <w:tc>
-          <w:tcPr>
-            <w:tcW w:w="0" w:type="auto"/>
+            <w:tcW w:w="2705" w:type="pct"/>
+          </w:tcPr>
+          <w:p>
+            <w:pPr>
+              <w:jc w:val="both"/>
+              <w:rPr>
+                <w:rFonts w:ascii="Times New Roman" w:hAnsi="Times New Roman" w:cs="Times New Roman"/>
+                <w:sz w:val="24"/>
+              </w:rPr>
+            </w:pPr>
+            <w:r>
+              <w:rPr>
+                <w:rFonts w:ascii="Times New Roman" w:hAnsi="Times New Roman" w:cs="Times New Roman"/>
+                <w:sz w:val="24"/>
+              </w:rPr>
+              <w:t>Complejidad del proyecto</w:t>
+            </w:r>
+            <w:r>
+              <w:rPr>
+                <w:rFonts w:ascii="Times New Roman" w:hAnsi="Times New Roman" w:cs="Times New Roman"/>
+                <w:sz w:val="24"/>
+              </w:rPr>
+              <w:t xml:space="preserve"> bajo</w:t>
+            </w:r>
+            <w:r>
+              <w:rPr>
+                <w:rFonts w:ascii="Times New Roman" w:hAnsi="Times New Roman" w:cs="Times New Roman"/>
+                <w:sz w:val="24"/>
+              </w:rPr>
+              <w:t>s</w:t>
+            </w:r>
+          </w:p>
+        </w:tc>
+        <w:tc>
+          <w:tcPr>
+            <w:tcW w:w="499" w:type="pct"/>
           </w:tcPr>
           <w:p>
             <w:pPr>
@@ -5480,64 +5409,64 @@
         </w:tc>
         <w:tc>
           <w:tcPr>
-            <w:tcW w:w="0" w:type="auto"/>
-          </w:tcPr>
-          <w:p>
-            <w:pPr>
-              <w:jc w:val="both"/>
-              <w:rPr>
-                <w:rFonts w:ascii="Times New Roman" w:hAnsi="Times New Roman" w:cs="Times New Roman"/>
-                <w:sz w:val="24"/>
-              </w:rPr>
-            </w:pPr>
-            <w:r>
-              <w:rPr>
-                <w:rFonts w:ascii="Times New Roman" w:hAnsi="Times New Roman" w:cs="Times New Roman"/>
-                <w:sz w:val="24"/>
-              </w:rPr>
-              <w:t>1</w:t>
-            </w:r>
-          </w:p>
-        </w:tc>
-        <w:tc>
-          <w:tcPr>
-            <w:tcW w:w="0" w:type="auto"/>
-          </w:tcPr>
-          <w:p>
-            <w:pPr>
-              <w:jc w:val="both"/>
-              <w:rPr>
-                <w:rFonts w:ascii="Times New Roman" w:hAnsi="Times New Roman" w:cs="Times New Roman"/>
-                <w:sz w:val="24"/>
-              </w:rPr>
-            </w:pPr>
-            <w:r>
-              <w:rPr>
-                <w:rFonts w:ascii="Times New Roman" w:hAnsi="Times New Roman" w:cs="Times New Roman"/>
-                <w:sz w:val="24"/>
-              </w:rPr>
-              <w:t>1</w:t>
-            </w:r>
-          </w:p>
-        </w:tc>
-        <w:tc>
-          <w:tcPr>
-            <w:tcW w:w="0" w:type="auto"/>
-          </w:tcPr>
-          <w:p>
-            <w:pPr>
-              <w:jc w:val="both"/>
-              <w:rPr>
-                <w:rFonts w:ascii="Times New Roman" w:hAnsi="Times New Roman" w:cs="Times New Roman"/>
-                <w:sz w:val="24"/>
-              </w:rPr>
-            </w:pPr>
-            <w:r>
-              <w:rPr>
-                <w:rFonts w:ascii="Times New Roman" w:hAnsi="Times New Roman" w:cs="Times New Roman"/>
-                <w:sz w:val="24"/>
-              </w:rPr>
-              <w:t>1</w:t>
+            <w:tcW w:w="576" w:type="pct"/>
+          </w:tcPr>
+          <w:p>
+            <w:pPr>
+              <w:jc w:val="both"/>
+              <w:rPr>
+                <w:rFonts w:ascii="Times New Roman" w:hAnsi="Times New Roman" w:cs="Times New Roman"/>
+                <w:sz w:val="24"/>
+              </w:rPr>
+            </w:pPr>
+            <w:r>
+              <w:rPr>
+                <w:rFonts w:ascii="Times New Roman" w:hAnsi="Times New Roman" w:cs="Times New Roman"/>
+                <w:sz w:val="24"/>
+              </w:rPr>
+              <w:t>0</w:t>
+            </w:r>
+          </w:p>
+        </w:tc>
+        <w:tc>
+          <w:tcPr>
+            <w:tcW w:w="627" w:type="pct"/>
+          </w:tcPr>
+          <w:p>
+            <w:pPr>
+              <w:jc w:val="both"/>
+              <w:rPr>
+                <w:rFonts w:ascii="Times New Roman" w:hAnsi="Times New Roman" w:cs="Times New Roman"/>
+                <w:sz w:val="24"/>
+              </w:rPr>
+            </w:pPr>
+            <w:r>
+              <w:rPr>
+                <w:rFonts w:ascii="Times New Roman" w:hAnsi="Times New Roman" w:cs="Times New Roman"/>
+                <w:sz w:val="24"/>
+              </w:rPr>
+              <w:t>0</w:t>
+            </w:r>
+          </w:p>
+        </w:tc>
+        <w:tc>
+          <w:tcPr>
+            <w:tcW w:w="593" w:type="pct"/>
+          </w:tcPr>
+          <w:p>
+            <w:pPr>
+              <w:jc w:val="both"/>
+              <w:rPr>
+                <w:rFonts w:ascii="Times New Roman" w:hAnsi="Times New Roman" w:cs="Times New Roman"/>
+                <w:sz w:val="24"/>
+              </w:rPr>
+            </w:pPr>
+            <w:r>
+              <w:rPr>
+                <w:rFonts w:ascii="Times New Roman" w:hAnsi="Times New Roman" w:cs="Times New Roman"/>
+                <w:sz w:val="24"/>
+              </w:rPr>
+              <w:t>0</w:t>
             </w:r>
           </w:p>
         </w:tc>
@@ -5545,215 +5474,211 @@
       <w:tr>
         <w:tc>
           <w:tcPr>
-            <w:tcW w:w="0" w:type="auto"/>
-          </w:tcPr>
-          <w:p>
-            <w:pPr>
-              <w:jc w:val="both"/>
-              <w:rPr>
-                <w:rFonts w:ascii="Times New Roman" w:hAnsi="Times New Roman" w:cs="Times New Roman"/>
-                <w:sz w:val="24"/>
-              </w:rPr>
-            </w:pPr>
-            <w:r>
-              <w:rPr>
-                <w:rFonts w:ascii="Times New Roman" w:hAnsi="Times New Roman" w:cs="Times New Roman"/>
-                <w:sz w:val="24"/>
-              </w:rPr>
-              <w:t>Tamaño del proyecto</w:t>
-            </w:r>
-          </w:p>
-        </w:tc>
-        <w:tc>
-          <w:tcPr>
-            <w:tcW w:w="0" w:type="auto"/>
-          </w:tcPr>
-          <w:p>
-            <w:pPr>
-              <w:jc w:val="both"/>
-              <w:rPr>
-                <w:rFonts w:ascii="Times New Roman" w:hAnsi="Times New Roman" w:cs="Times New Roman"/>
-                <w:sz w:val="24"/>
-              </w:rPr>
-            </w:pPr>
-            <w:r>
-              <w:rPr>
-                <w:rFonts w:ascii="Times New Roman" w:hAnsi="Times New Roman" w:cs="Times New Roman"/>
-                <w:sz w:val="24"/>
-              </w:rPr>
-              <w:t>Small</w:t>
-            </w:r>
-          </w:p>
-        </w:tc>
-        <w:tc>
-          <w:tcPr>
-            <w:tcW w:w="0" w:type="auto"/>
-          </w:tcPr>
-          <w:p>
-            <w:pPr>
-              <w:jc w:val="both"/>
-              <w:rPr>
-                <w:rFonts w:ascii="Times New Roman" w:hAnsi="Times New Roman" w:cs="Times New Roman"/>
-                <w:sz w:val="24"/>
-              </w:rPr>
-            </w:pPr>
-            <w:r>
-              <w:rPr>
-                <w:rFonts w:ascii="Times New Roman" w:hAnsi="Times New Roman" w:cs="Times New Roman"/>
-                <w:sz w:val="24"/>
-              </w:rPr>
-              <w:t>Small</w:t>
-            </w:r>
-          </w:p>
-        </w:tc>
-        <w:tc>
-          <w:tcPr>
-            <w:tcW w:w="0" w:type="auto"/>
-          </w:tcPr>
-          <w:p>
-            <w:pPr>
-              <w:jc w:val="both"/>
-              <w:rPr>
-                <w:rFonts w:ascii="Times New Roman" w:hAnsi="Times New Roman" w:cs="Times New Roman"/>
-                <w:sz w:val="24"/>
-              </w:rPr>
-            </w:pPr>
-            <w:r>
-              <w:rPr>
-                <w:rFonts w:ascii="Times New Roman" w:hAnsi="Times New Roman" w:cs="Times New Roman"/>
-                <w:sz w:val="24"/>
-              </w:rPr>
-              <w:t>Small</w:t>
-            </w:r>
-          </w:p>
-        </w:tc>
-        <w:tc>
-          <w:tcPr>
-            <w:tcW w:w="0" w:type="auto"/>
-          </w:tcPr>
-          <w:p>
-            <w:pPr>
-              <w:jc w:val="both"/>
-              <w:rPr>
-                <w:rFonts w:ascii="Times New Roman" w:hAnsi="Times New Roman" w:cs="Times New Roman"/>
-                <w:sz w:val="24"/>
-              </w:rPr>
-            </w:pPr>
-            <w:proofErr w:type="spellStart"/>
-            <w:r>
-              <w:rPr>
-                <w:rFonts w:ascii="Times New Roman" w:hAnsi="Times New Roman" w:cs="Times New Roman"/>
-                <w:sz w:val="24"/>
-              </w:rPr>
-              <w:t>Large</w:t>
-            </w:r>
-            <w:proofErr w:type="spellEnd"/>
+            <w:tcW w:w="2705" w:type="pct"/>
+          </w:tcPr>
+          <w:p>
+            <w:pPr>
+              <w:jc w:val="both"/>
+              <w:rPr>
+                <w:rFonts w:ascii="Times New Roman" w:hAnsi="Times New Roman" w:cs="Times New Roman"/>
+                <w:sz w:val="24"/>
+              </w:rPr>
+            </w:pPr>
+            <w:r>
+              <w:rPr>
+                <w:rFonts w:ascii="Times New Roman" w:hAnsi="Times New Roman" w:cs="Times New Roman"/>
+                <w:sz w:val="24"/>
+              </w:rPr>
+              <w:t>Riesgos del proyecto</w:t>
+            </w:r>
+            <w:r>
+              <w:rPr>
+                <w:rFonts w:ascii="Times New Roman" w:hAnsi="Times New Roman" w:cs="Times New Roman"/>
+                <w:sz w:val="24"/>
+              </w:rPr>
+              <w:t xml:space="preserve"> bajos</w:t>
+            </w:r>
+          </w:p>
+        </w:tc>
+        <w:tc>
+          <w:tcPr>
+            <w:tcW w:w="499" w:type="pct"/>
+          </w:tcPr>
+          <w:p>
+            <w:pPr>
+              <w:jc w:val="both"/>
+              <w:rPr>
+                <w:rFonts w:ascii="Times New Roman" w:hAnsi="Times New Roman" w:cs="Times New Roman"/>
+                <w:sz w:val="24"/>
+              </w:rPr>
+            </w:pPr>
+            <w:r>
+              <w:rPr>
+                <w:rFonts w:ascii="Times New Roman" w:hAnsi="Times New Roman" w:cs="Times New Roman"/>
+                <w:sz w:val="24"/>
+              </w:rPr>
+              <w:t>1</w:t>
+            </w:r>
+          </w:p>
+        </w:tc>
+        <w:tc>
+          <w:tcPr>
+            <w:tcW w:w="576" w:type="pct"/>
+          </w:tcPr>
+          <w:p>
+            <w:pPr>
+              <w:jc w:val="both"/>
+              <w:rPr>
+                <w:rFonts w:ascii="Times New Roman" w:hAnsi="Times New Roman" w:cs="Times New Roman"/>
+                <w:sz w:val="24"/>
+              </w:rPr>
+            </w:pPr>
+            <w:r>
+              <w:rPr>
+                <w:rFonts w:ascii="Times New Roman" w:hAnsi="Times New Roman" w:cs="Times New Roman"/>
+                <w:sz w:val="24"/>
+              </w:rPr>
+              <w:t>0</w:t>
+            </w:r>
+          </w:p>
+        </w:tc>
+        <w:tc>
+          <w:tcPr>
+            <w:tcW w:w="627" w:type="pct"/>
+          </w:tcPr>
+          <w:p>
+            <w:pPr>
+              <w:jc w:val="both"/>
+              <w:rPr>
+                <w:rFonts w:ascii="Times New Roman" w:hAnsi="Times New Roman" w:cs="Times New Roman"/>
+                <w:sz w:val="24"/>
+              </w:rPr>
+            </w:pPr>
+            <w:r>
+              <w:rPr>
+                <w:rFonts w:ascii="Times New Roman" w:hAnsi="Times New Roman" w:cs="Times New Roman"/>
+                <w:sz w:val="24"/>
+              </w:rPr>
+              <w:t>0</w:t>
+            </w:r>
+          </w:p>
+        </w:tc>
+        <w:tc>
+          <w:tcPr>
+            <w:tcW w:w="593" w:type="pct"/>
+          </w:tcPr>
+          <w:p>
+            <w:pPr>
+              <w:jc w:val="both"/>
+              <w:rPr>
+                <w:rFonts w:ascii="Times New Roman" w:hAnsi="Times New Roman" w:cs="Times New Roman"/>
+                <w:sz w:val="24"/>
+              </w:rPr>
+            </w:pPr>
+            <w:r>
+              <w:rPr>
+                <w:rFonts w:ascii="Times New Roman" w:hAnsi="Times New Roman" w:cs="Times New Roman"/>
+                <w:sz w:val="24"/>
+              </w:rPr>
+              <w:t>0</w:t>
+            </w:r>
           </w:p>
         </w:tc>
       </w:tr>
       <w:tr>
         <w:tc>
           <w:tcPr>
-            <w:tcW w:w="0" w:type="auto"/>
-          </w:tcPr>
-          <w:p>
-            <w:pPr>
-              <w:jc w:val="both"/>
-              <w:rPr>
-                <w:rFonts w:ascii="Times New Roman" w:hAnsi="Times New Roman" w:cs="Times New Roman"/>
-                <w:sz w:val="24"/>
-              </w:rPr>
-            </w:pPr>
-            <w:r>
-              <w:rPr>
-                <w:rFonts w:ascii="Times New Roman" w:hAnsi="Times New Roman" w:cs="Times New Roman"/>
-                <w:sz w:val="24"/>
-              </w:rPr>
-              <w:t>Complejidad del proyecto</w:t>
-            </w:r>
-          </w:p>
-        </w:tc>
-        <w:tc>
-          <w:tcPr>
-            <w:tcW w:w="0" w:type="auto"/>
-          </w:tcPr>
-          <w:p>
-            <w:pPr>
-              <w:jc w:val="both"/>
-              <w:rPr>
-                <w:rFonts w:ascii="Times New Roman" w:hAnsi="Times New Roman" w:cs="Times New Roman"/>
-                <w:sz w:val="24"/>
-              </w:rPr>
-            </w:pPr>
-            <w:r>
-              <w:rPr>
-                <w:rFonts w:ascii="Times New Roman" w:hAnsi="Times New Roman" w:cs="Times New Roman"/>
-                <w:sz w:val="24"/>
-              </w:rPr>
-              <w:t>Low</w:t>
-            </w:r>
-          </w:p>
-        </w:tc>
-        <w:tc>
-          <w:tcPr>
-            <w:tcW w:w="0" w:type="auto"/>
-          </w:tcPr>
-          <w:p>
-            <w:pPr>
-              <w:jc w:val="both"/>
-              <w:rPr>
-                <w:rFonts w:ascii="Times New Roman" w:hAnsi="Times New Roman" w:cs="Times New Roman"/>
-                <w:sz w:val="24"/>
-              </w:rPr>
-            </w:pPr>
-            <w:r>
-              <w:rPr>
-                <w:rFonts w:ascii="Times New Roman" w:hAnsi="Times New Roman" w:cs="Times New Roman"/>
-                <w:sz w:val="24"/>
-              </w:rPr>
-              <w:t>High</w:t>
-            </w:r>
-          </w:p>
-        </w:tc>
-        <w:tc>
-          <w:tcPr>
-            <w:tcW w:w="0" w:type="auto"/>
-          </w:tcPr>
-          <w:p>
-            <w:pPr>
-              <w:jc w:val="both"/>
-              <w:rPr>
-                <w:rFonts w:ascii="Times New Roman" w:hAnsi="Times New Roman" w:cs="Times New Roman"/>
-                <w:sz w:val="24"/>
-              </w:rPr>
-            </w:pPr>
-            <w:r>
-              <w:rPr>
-                <w:rFonts w:ascii="Times New Roman" w:hAnsi="Times New Roman" w:cs="Times New Roman"/>
-                <w:sz w:val="24"/>
-              </w:rPr>
-              <w:t>High</w:t>
-            </w:r>
-          </w:p>
-        </w:tc>
-        <w:tc>
-          <w:tcPr>
-            <w:tcW w:w="0" w:type="auto"/>
-          </w:tcPr>
-          <w:p>
-            <w:pPr>
-              <w:jc w:val="both"/>
-              <w:rPr>
-                <w:rFonts w:ascii="Times New Roman" w:hAnsi="Times New Roman" w:cs="Times New Roman"/>
-                <w:sz w:val="24"/>
-              </w:rPr>
-            </w:pPr>
-            <w:r>
-              <w:rPr>
-                <w:rFonts w:ascii="Times New Roman" w:hAnsi="Times New Roman" w:cs="Times New Roman"/>
-                <w:sz w:val="24"/>
-              </w:rPr>
-              <w:t>High</w:t>
+            <w:tcW w:w="2705" w:type="pct"/>
+          </w:tcPr>
+          <w:p>
+            <w:pPr>
+              <w:jc w:val="both"/>
+              <w:rPr>
+                <w:rFonts w:ascii="Times New Roman" w:hAnsi="Times New Roman" w:cs="Times New Roman"/>
+                <w:sz w:val="24"/>
+              </w:rPr>
+            </w:pPr>
+            <w:r>
+              <w:rPr>
+                <w:rFonts w:ascii="Times New Roman" w:hAnsi="Times New Roman" w:cs="Times New Roman"/>
+                <w:sz w:val="24"/>
+              </w:rPr>
+              <w:t>Tamaño del equipo</w:t>
+            </w:r>
+            <w:r>
+              <w:rPr>
+                <w:rFonts w:ascii="Times New Roman" w:hAnsi="Times New Roman" w:cs="Times New Roman"/>
+                <w:sz w:val="24"/>
+              </w:rPr>
+              <w:t xml:space="preserve"> pequeños</w:t>
+            </w:r>
+          </w:p>
+        </w:tc>
+        <w:tc>
+          <w:tcPr>
+            <w:tcW w:w="499" w:type="pct"/>
+          </w:tcPr>
+          <w:p>
+            <w:pPr>
+              <w:jc w:val="both"/>
+              <w:rPr>
+                <w:rFonts w:ascii="Times New Roman" w:hAnsi="Times New Roman" w:cs="Times New Roman"/>
+                <w:sz w:val="24"/>
+              </w:rPr>
+            </w:pPr>
+            <w:r>
+              <w:t>1</w:t>
+            </w:r>
+          </w:p>
+        </w:tc>
+        <w:tc>
+          <w:tcPr>
+            <w:tcW w:w="576" w:type="pct"/>
+          </w:tcPr>
+          <w:p>
+            <w:pPr>
+              <w:jc w:val="both"/>
+              <w:rPr>
+                <w:rFonts w:ascii="Times New Roman" w:hAnsi="Times New Roman" w:cs="Times New Roman"/>
+                <w:sz w:val="24"/>
+              </w:rPr>
+            </w:pPr>
+            <w:r>
+              <w:t>1</w:t>
+            </w:r>
+          </w:p>
+        </w:tc>
+        <w:tc>
+          <w:tcPr>
+            <w:tcW w:w="627" w:type="pct"/>
+          </w:tcPr>
+          <w:p>
+            <w:pPr>
+              <w:jc w:val="both"/>
+              <w:rPr>
+                <w:rFonts w:ascii="Times New Roman" w:hAnsi="Times New Roman" w:cs="Times New Roman"/>
+                <w:sz w:val="24"/>
+              </w:rPr>
+            </w:pPr>
+            <w:r>
+              <w:t>1</w:t>
+            </w:r>
+          </w:p>
+        </w:tc>
+        <w:tc>
+          <w:tcPr>
+            <w:tcW w:w="593" w:type="pct"/>
+          </w:tcPr>
+          <w:p>
+            <w:pPr>
+              <w:jc w:val="both"/>
+              <w:rPr>
+                <w:rFonts w:ascii="Times New Roman" w:hAnsi="Times New Roman" w:cs="Times New Roman"/>
+                <w:sz w:val="24"/>
+              </w:rPr>
+            </w:pPr>
+            <w:r>
+              <w:t>0</w:t>
             </w:r>
           </w:p>
         </w:tc>
@@ -5761,106 +5686,112 @@
       <w:tr>
         <w:tc>
           <w:tcPr>
-            <w:tcW w:w="0" w:type="auto"/>
-          </w:tcPr>
-          <w:p>
-            <w:pPr>
-              <w:jc w:val="both"/>
-              <w:rPr>
-                <w:rFonts w:ascii="Times New Roman" w:hAnsi="Times New Roman" w:cs="Times New Roman"/>
-                <w:sz w:val="24"/>
-              </w:rPr>
-            </w:pPr>
-            <w:r>
-              <w:rPr>
-                <w:rFonts w:ascii="Times New Roman" w:hAnsi="Times New Roman" w:cs="Times New Roman"/>
-                <w:sz w:val="24"/>
-              </w:rPr>
-              <w:t>Riesgos del proyecto</w:t>
-            </w:r>
-          </w:p>
-        </w:tc>
-        <w:tc>
-          <w:tcPr>
-            <w:tcW w:w="0" w:type="auto"/>
-          </w:tcPr>
-          <w:p>
-            <w:pPr>
-              <w:jc w:val="both"/>
-              <w:rPr>
-                <w:rFonts w:ascii="Times New Roman" w:hAnsi="Times New Roman" w:cs="Times New Roman"/>
-                <w:sz w:val="24"/>
-              </w:rPr>
-            </w:pPr>
-            <w:r>
-              <w:rPr>
-                <w:rFonts w:ascii="Times New Roman" w:hAnsi="Times New Roman" w:cs="Times New Roman"/>
-                <w:sz w:val="24"/>
-              </w:rPr>
-              <w:t>Low</w:t>
-            </w:r>
-          </w:p>
-        </w:tc>
-        <w:tc>
-          <w:tcPr>
-            <w:tcW w:w="0" w:type="auto"/>
-          </w:tcPr>
-          <w:p>
-            <w:pPr>
-              <w:jc w:val="both"/>
-              <w:rPr>
-                <w:rFonts w:ascii="Times New Roman" w:hAnsi="Times New Roman" w:cs="Times New Roman"/>
-                <w:sz w:val="24"/>
-              </w:rPr>
-            </w:pPr>
-            <w:r>
-              <w:rPr>
-                <w:rFonts w:ascii="Times New Roman" w:hAnsi="Times New Roman" w:cs="Times New Roman"/>
-                <w:sz w:val="24"/>
-              </w:rPr>
-              <w:t>High</w:t>
-            </w:r>
-          </w:p>
-        </w:tc>
-        <w:tc>
-          <w:tcPr>
-            <w:tcW w:w="0" w:type="auto"/>
-          </w:tcPr>
-          <w:p>
-            <w:pPr>
-              <w:jc w:val="both"/>
-              <w:rPr>
-                <w:rFonts w:ascii="Times New Roman" w:hAnsi="Times New Roman" w:cs="Times New Roman"/>
-                <w:sz w:val="24"/>
-              </w:rPr>
-            </w:pPr>
-            <w:r>
-              <w:rPr>
-                <w:rFonts w:ascii="Times New Roman" w:hAnsi="Times New Roman" w:cs="Times New Roman"/>
-                <w:sz w:val="24"/>
-              </w:rPr>
-              <w:t>High</w:t>
-            </w:r>
-          </w:p>
-        </w:tc>
-        <w:tc>
-          <w:tcPr>
-            <w:tcW w:w="0" w:type="auto"/>
-          </w:tcPr>
-          <w:p>
-            <w:pPr>
-              <w:jc w:val="both"/>
-              <w:rPr>
-                <w:rFonts w:ascii="Times New Roman" w:hAnsi="Times New Roman" w:cs="Times New Roman"/>
-                <w:sz w:val="24"/>
-              </w:rPr>
-            </w:pPr>
-            <w:r>
-              <w:rPr>
-                <w:rFonts w:ascii="Times New Roman" w:hAnsi="Times New Roman" w:cs="Times New Roman"/>
-                <w:sz w:val="24"/>
-              </w:rPr>
-              <w:t>High</w:t>
+            <w:tcW w:w="2705" w:type="pct"/>
+          </w:tcPr>
+          <w:p>
+            <w:pPr>
+              <w:jc w:val="both"/>
+              <w:rPr>
+                <w:rFonts w:ascii="Times New Roman" w:hAnsi="Times New Roman" w:cs="Times New Roman"/>
+                <w:sz w:val="24"/>
+              </w:rPr>
+            </w:pPr>
+            <w:r>
+              <w:rPr>
+                <w:rFonts w:ascii="Times New Roman" w:hAnsi="Times New Roman" w:cs="Times New Roman"/>
+                <w:sz w:val="24"/>
+              </w:rPr>
+              <w:t>Altas i</w:t>
+            </w:r>
+            <w:r>
+              <w:rPr>
+                <w:rFonts w:ascii="Times New Roman" w:hAnsi="Times New Roman" w:cs="Times New Roman"/>
+                <w:sz w:val="24"/>
+              </w:rPr>
+              <w:t>nteracción con los clientes</w:t>
+            </w:r>
+            <w:r>
+              <w:rPr>
+                <w:rFonts w:ascii="Times New Roman" w:hAnsi="Times New Roman" w:cs="Times New Roman"/>
+                <w:sz w:val="24"/>
+              </w:rPr>
+              <w:t xml:space="preserve"> </w:t>
+            </w:r>
+          </w:p>
+        </w:tc>
+        <w:tc>
+          <w:tcPr>
+            <w:tcW w:w="499" w:type="pct"/>
+          </w:tcPr>
+          <w:p>
+            <w:pPr>
+              <w:jc w:val="both"/>
+              <w:rPr>
+                <w:rFonts w:ascii="Times New Roman" w:hAnsi="Times New Roman" w:cs="Times New Roman"/>
+                <w:sz w:val="24"/>
+              </w:rPr>
+            </w:pPr>
+            <w:r>
+              <w:t>1</w:t>
+            </w:r>
+          </w:p>
+        </w:tc>
+        <w:tc>
+          <w:tcPr>
+            <w:tcW w:w="576" w:type="pct"/>
+          </w:tcPr>
+          <w:p>
+            <w:pPr>
+              <w:jc w:val="both"/>
+              <w:rPr>
+                <w:rFonts w:ascii="Times New Roman" w:hAnsi="Times New Roman" w:cs="Times New Roman"/>
+                <w:sz w:val="24"/>
+              </w:rPr>
+            </w:pPr>
+            <w:r>
+              <w:rPr>
+                <w:rFonts w:ascii="Times New Roman" w:hAnsi="Times New Roman" w:cs="Times New Roman"/>
+                <w:sz w:val="24"/>
+              </w:rPr>
+              <w:t>0</w:t>
+            </w:r>
+          </w:p>
+        </w:tc>
+        <w:tc>
+          <w:tcPr>
+            <w:tcW w:w="627" w:type="pct"/>
+          </w:tcPr>
+          <w:p>
+            <w:pPr>
+              <w:jc w:val="both"/>
+              <w:rPr>
+                <w:rFonts w:ascii="Times New Roman" w:hAnsi="Times New Roman" w:cs="Times New Roman"/>
+                <w:sz w:val="24"/>
+              </w:rPr>
+            </w:pPr>
+            <w:r>
+              <w:rPr>
+                <w:rFonts w:ascii="Times New Roman" w:hAnsi="Times New Roman" w:cs="Times New Roman"/>
+                <w:sz w:val="24"/>
+              </w:rPr>
+              <w:t>0</w:t>
+            </w:r>
+          </w:p>
+        </w:tc>
+        <w:tc>
+          <w:tcPr>
+            <w:tcW w:w="593" w:type="pct"/>
+          </w:tcPr>
+          <w:p>
+            <w:pPr>
+              <w:jc w:val="both"/>
+              <w:rPr>
+                <w:rFonts w:ascii="Times New Roman" w:hAnsi="Times New Roman" w:cs="Times New Roman"/>
+                <w:sz w:val="24"/>
+              </w:rPr>
+            </w:pPr>
+            <w:r>
+              <w:t>1</w:t>
             </w:r>
           </w:p>
         </w:tc>
@@ -5868,300 +5799,297 @@
       <w:tr>
         <w:tc>
           <w:tcPr>
-            <w:tcW w:w="0" w:type="auto"/>
-          </w:tcPr>
-          <w:p>
-            <w:pPr>
-              <w:jc w:val="both"/>
-              <w:rPr>
-                <w:rFonts w:ascii="Times New Roman" w:hAnsi="Times New Roman" w:cs="Times New Roman"/>
-                <w:sz w:val="24"/>
-              </w:rPr>
-            </w:pPr>
-            <w:r>
-              <w:rPr>
-                <w:rFonts w:ascii="Times New Roman" w:hAnsi="Times New Roman" w:cs="Times New Roman"/>
-                <w:sz w:val="24"/>
-              </w:rPr>
-              <w:t>Tamaño del equipo</w:t>
-            </w:r>
-          </w:p>
-        </w:tc>
-        <w:tc>
-          <w:tcPr>
-            <w:tcW w:w="0" w:type="auto"/>
-          </w:tcPr>
-          <w:p>
-            <w:pPr>
-              <w:jc w:val="both"/>
-              <w:rPr>
-                <w:rFonts w:ascii="Times New Roman" w:hAnsi="Times New Roman" w:cs="Times New Roman"/>
-                <w:sz w:val="24"/>
-              </w:rPr>
-            </w:pPr>
-            <w:bookmarkStart w:id="0" w:name="_GoBack"/>
-            <w:r>
-              <w:t>Small</w:t>
-            </w:r>
-            <w:bookmarkEnd w:id="0"/>
-          </w:p>
-        </w:tc>
-        <w:tc>
-          <w:tcPr>
-            <w:tcW w:w="0" w:type="auto"/>
-          </w:tcPr>
-          <w:p>
-            <w:pPr>
-              <w:jc w:val="both"/>
-              <w:rPr>
-                <w:rFonts w:ascii="Times New Roman" w:hAnsi="Times New Roman" w:cs="Times New Roman"/>
-                <w:sz w:val="24"/>
-              </w:rPr>
-            </w:pPr>
-            <w:r>
-              <w:rPr>
-                <w:rFonts w:ascii="Times New Roman" w:hAnsi="Times New Roman" w:cs="Times New Roman"/>
-                <w:sz w:val="24"/>
-              </w:rPr>
-              <w:t>High</w:t>
-            </w:r>
-          </w:p>
-        </w:tc>
-        <w:tc>
-          <w:tcPr>
-            <w:tcW w:w="0" w:type="auto"/>
-          </w:tcPr>
-          <w:p>
-            <w:pPr>
-              <w:jc w:val="both"/>
-              <w:rPr>
-                <w:rFonts w:ascii="Times New Roman" w:hAnsi="Times New Roman" w:cs="Times New Roman"/>
-                <w:sz w:val="24"/>
-              </w:rPr>
-            </w:pPr>
-            <w:r>
-              <w:t>Small</w:t>
-            </w:r>
-          </w:p>
-        </w:tc>
-        <w:tc>
-          <w:tcPr>
-            <w:tcW w:w="0" w:type="auto"/>
-          </w:tcPr>
-          <w:p>
-            <w:pPr>
-              <w:jc w:val="both"/>
-              <w:rPr>
-                <w:rFonts w:ascii="Times New Roman" w:hAnsi="Times New Roman" w:cs="Times New Roman"/>
-                <w:sz w:val="24"/>
-              </w:rPr>
-            </w:pPr>
-            <w:r>
-              <w:rPr>
-                <w:rFonts w:ascii="Times New Roman" w:hAnsi="Times New Roman" w:cs="Times New Roman"/>
-                <w:sz w:val="24"/>
-              </w:rPr>
-              <w:t>High</w:t>
+            <w:tcW w:w="2705" w:type="pct"/>
+          </w:tcPr>
+          <w:p>
+            <w:pPr>
+              <w:jc w:val="both"/>
+              <w:rPr>
+                <w:rFonts w:ascii="Times New Roman" w:hAnsi="Times New Roman" w:cs="Times New Roman"/>
+                <w:sz w:val="24"/>
+              </w:rPr>
+            </w:pPr>
+            <w:r>
+              <w:rPr>
+                <w:rFonts w:ascii="Times New Roman" w:hAnsi="Times New Roman" w:cs="Times New Roman"/>
+                <w:sz w:val="24"/>
+              </w:rPr>
+              <w:t>Altas in</w:t>
+            </w:r>
+            <w:r>
+              <w:rPr>
+                <w:rFonts w:ascii="Times New Roman" w:hAnsi="Times New Roman" w:cs="Times New Roman"/>
+                <w:sz w:val="24"/>
+              </w:rPr>
+              <w:t>teracciones de los miembros del equipo</w:t>
+            </w:r>
+          </w:p>
+        </w:tc>
+        <w:tc>
+          <w:tcPr>
+            <w:tcW w:w="499" w:type="pct"/>
+          </w:tcPr>
+          <w:p>
+            <w:pPr>
+              <w:jc w:val="both"/>
+              <w:rPr>
+                <w:rFonts w:ascii="Times New Roman" w:hAnsi="Times New Roman" w:cs="Times New Roman"/>
+                <w:sz w:val="24"/>
+              </w:rPr>
+            </w:pPr>
+            <w:r>
+              <w:t>1</w:t>
+            </w:r>
+          </w:p>
+        </w:tc>
+        <w:tc>
+          <w:tcPr>
+            <w:tcW w:w="576" w:type="pct"/>
+          </w:tcPr>
+          <w:p>
+            <w:pPr>
+              <w:jc w:val="both"/>
+              <w:rPr>
+                <w:rFonts w:ascii="Times New Roman" w:hAnsi="Times New Roman" w:cs="Times New Roman"/>
+                <w:sz w:val="24"/>
+              </w:rPr>
+            </w:pPr>
+            <w:r>
+              <w:rPr>
+                <w:rFonts w:ascii="Times New Roman" w:hAnsi="Times New Roman" w:cs="Times New Roman"/>
+                <w:sz w:val="24"/>
+              </w:rPr>
+              <w:t>0</w:t>
+            </w:r>
+          </w:p>
+        </w:tc>
+        <w:tc>
+          <w:tcPr>
+            <w:tcW w:w="627" w:type="pct"/>
+          </w:tcPr>
+          <w:p>
+            <w:pPr>
+              <w:jc w:val="both"/>
+              <w:rPr>
+                <w:rFonts w:ascii="Times New Roman" w:hAnsi="Times New Roman" w:cs="Times New Roman"/>
+                <w:sz w:val="24"/>
+              </w:rPr>
+            </w:pPr>
+            <w:r>
+              <w:t>1</w:t>
+            </w:r>
+          </w:p>
+        </w:tc>
+        <w:tc>
+          <w:tcPr>
+            <w:tcW w:w="593" w:type="pct"/>
+          </w:tcPr>
+          <w:p>
+            <w:pPr>
+              <w:jc w:val="both"/>
+              <w:rPr>
+                <w:rFonts w:ascii="Times New Roman" w:hAnsi="Times New Roman" w:cs="Times New Roman"/>
+                <w:sz w:val="24"/>
+              </w:rPr>
+            </w:pPr>
+            <w:r>
+              <w:rPr>
+                <w:rFonts w:ascii="Times New Roman" w:hAnsi="Times New Roman" w:cs="Times New Roman"/>
+                <w:sz w:val="24"/>
+              </w:rPr>
+              <w:t>1</w:t>
             </w:r>
           </w:p>
         </w:tc>
       </w:tr>
       <w:tr>
-        <w:tc>
-          <w:tcPr>
-            <w:tcW w:w="0" w:type="auto"/>
-          </w:tcPr>
-          <w:p>
-            <w:pPr>
-              <w:jc w:val="both"/>
-              <w:rPr>
-                <w:rFonts w:ascii="Times New Roman" w:hAnsi="Times New Roman" w:cs="Times New Roman"/>
-                <w:sz w:val="24"/>
-              </w:rPr>
-            </w:pPr>
-            <w:r>
-              <w:rPr>
-                <w:rFonts w:ascii="Times New Roman" w:hAnsi="Times New Roman" w:cs="Times New Roman"/>
-                <w:sz w:val="24"/>
-              </w:rPr>
-              <w:t>Interacción con los clientes</w:t>
-            </w:r>
-          </w:p>
-        </w:tc>
-        <w:tc>
-          <w:tcPr>
-            <w:tcW w:w="0" w:type="auto"/>
-          </w:tcPr>
-          <w:p>
-            <w:pPr>
-              <w:jc w:val="both"/>
-              <w:rPr>
-                <w:rFonts w:ascii="Times New Roman" w:hAnsi="Times New Roman" w:cs="Times New Roman"/>
-                <w:sz w:val="24"/>
-              </w:rPr>
-            </w:pPr>
-            <w:r>
-              <w:t>High</w:t>
-            </w:r>
-          </w:p>
-        </w:tc>
-        <w:tc>
-          <w:tcPr>
-            <w:tcW w:w="0" w:type="auto"/>
-          </w:tcPr>
-          <w:p>
-            <w:pPr>
-              <w:jc w:val="both"/>
-              <w:rPr>
-                <w:rFonts w:ascii="Times New Roman" w:hAnsi="Times New Roman" w:cs="Times New Roman"/>
-                <w:sz w:val="24"/>
-              </w:rPr>
-            </w:pPr>
-            <w:r>
-              <w:rPr>
-                <w:rFonts w:ascii="Times New Roman" w:hAnsi="Times New Roman" w:cs="Times New Roman"/>
-                <w:sz w:val="24"/>
-              </w:rPr>
-              <w:t>Small</w:t>
-            </w:r>
-          </w:p>
-        </w:tc>
-        <w:tc>
-          <w:tcPr>
-            <w:tcW w:w="0" w:type="auto"/>
-          </w:tcPr>
-          <w:p>
-            <w:pPr>
-              <w:jc w:val="both"/>
-              <w:rPr>
-                <w:rFonts w:ascii="Times New Roman" w:hAnsi="Times New Roman" w:cs="Times New Roman"/>
-                <w:sz w:val="24"/>
-              </w:rPr>
-            </w:pPr>
-            <w:r>
-              <w:rPr>
-                <w:rFonts w:ascii="Times New Roman" w:hAnsi="Times New Roman" w:cs="Times New Roman"/>
-                <w:sz w:val="24"/>
-              </w:rPr>
-              <w:t>Small</w:t>
-            </w:r>
-          </w:p>
-        </w:tc>
-        <w:tc>
-          <w:tcPr>
-            <w:tcW w:w="0" w:type="auto"/>
-          </w:tcPr>
-          <w:p>
-            <w:pPr>
-              <w:jc w:val="both"/>
-              <w:rPr>
-                <w:rFonts w:ascii="Times New Roman" w:hAnsi="Times New Roman" w:cs="Times New Roman"/>
-                <w:sz w:val="24"/>
-              </w:rPr>
-            </w:pPr>
-            <w:proofErr w:type="spellStart"/>
-            <w:r>
-              <w:t>Large</w:t>
-            </w:r>
-            <w:proofErr w:type="spellEnd"/>
+        <w:trPr>
+          <w:trHeight w:val="70"/>
+        </w:trPr>
+        <w:tc>
+          <w:tcPr>
+            <w:tcW w:w="2705" w:type="pct"/>
+          </w:tcPr>
+          <w:p>
+            <w:pPr>
+              <w:jc w:val="both"/>
+              <w:rPr>
+                <w:rFonts w:ascii="Times New Roman" w:hAnsi="Times New Roman" w:cs="Times New Roman"/>
+                <w:sz w:val="24"/>
+              </w:rPr>
+            </w:pPr>
+            <w:r>
+              <w:rPr>
+                <w:rFonts w:ascii="Times New Roman" w:hAnsi="Times New Roman" w:cs="Times New Roman"/>
+                <w:sz w:val="24"/>
+              </w:rPr>
+              <w:t xml:space="preserve">Enfocado a proyectos de </w:t>
+            </w:r>
+            <w:r>
+              <w:rPr>
+                <w:rFonts w:ascii="Times New Roman" w:hAnsi="Times New Roman" w:cs="Times New Roman"/>
+                <w:sz w:val="24"/>
+              </w:rPr>
+              <w:t>desarrollo</w:t>
+            </w:r>
+          </w:p>
+        </w:tc>
+        <w:tc>
+          <w:tcPr>
+            <w:tcW w:w="499" w:type="pct"/>
+          </w:tcPr>
+          <w:p>
+            <w:pPr>
+              <w:jc w:val="both"/>
+            </w:pPr>
+            <w:r>
+              <w:t>1</w:t>
+            </w:r>
+          </w:p>
+        </w:tc>
+        <w:tc>
+          <w:tcPr>
+            <w:tcW w:w="576" w:type="pct"/>
+          </w:tcPr>
+          <w:p>
+            <w:pPr>
+              <w:jc w:val="both"/>
+              <w:rPr>
+                <w:rFonts w:ascii="Times New Roman" w:hAnsi="Times New Roman" w:cs="Times New Roman"/>
+                <w:sz w:val="24"/>
+              </w:rPr>
+            </w:pPr>
+            <w:r>
+              <w:rPr>
+                <w:rFonts w:ascii="Times New Roman" w:hAnsi="Times New Roman" w:cs="Times New Roman"/>
+                <w:sz w:val="24"/>
+              </w:rPr>
+              <w:t>0</w:t>
+            </w:r>
+          </w:p>
+        </w:tc>
+        <w:tc>
+          <w:tcPr>
+            <w:tcW w:w="627" w:type="pct"/>
+          </w:tcPr>
+          <w:p>
+            <w:pPr>
+              <w:jc w:val="both"/>
+            </w:pPr>
+            <w:r>
+              <w:t>1</w:t>
+            </w:r>
+          </w:p>
+        </w:tc>
+        <w:tc>
+          <w:tcPr>
+            <w:tcW w:w="593" w:type="pct"/>
+          </w:tcPr>
+          <w:p>
+            <w:pPr>
+              <w:jc w:val="both"/>
+              <w:rPr>
+                <w:rFonts w:ascii="Times New Roman" w:hAnsi="Times New Roman" w:cs="Times New Roman"/>
+                <w:sz w:val="24"/>
+              </w:rPr>
+            </w:pPr>
+            <w:r>
+              <w:rPr>
+                <w:rFonts w:ascii="Times New Roman" w:hAnsi="Times New Roman" w:cs="Times New Roman"/>
+                <w:sz w:val="24"/>
+              </w:rPr>
+              <w:t>0</w:t>
+            </w:r>
           </w:p>
         </w:tc>
       </w:tr>
       <w:tr>
         <w:tc>
           <w:tcPr>
-            <w:tcW w:w="0" w:type="auto"/>
-          </w:tcPr>
-          <w:p>
-            <w:pPr>
-              <w:jc w:val="both"/>
-              <w:rPr>
-                <w:rFonts w:ascii="Times New Roman" w:hAnsi="Times New Roman" w:cs="Times New Roman"/>
-                <w:sz w:val="24"/>
-              </w:rPr>
-            </w:pPr>
-            <w:r>
-              <w:rPr>
-                <w:rFonts w:ascii="Times New Roman" w:hAnsi="Times New Roman" w:cs="Times New Roman"/>
-                <w:sz w:val="24"/>
-              </w:rPr>
-              <w:t>Interacción con los usuarios finales</w:t>
-            </w:r>
-          </w:p>
-        </w:tc>
-        <w:tc>
-          <w:tcPr>
-            <w:tcW w:w="0" w:type="auto"/>
-          </w:tcPr>
-          <w:p>
-            <w:pPr>
-              <w:jc w:val="both"/>
-              <w:rPr>
-                <w:rFonts w:ascii="Times New Roman" w:hAnsi="Times New Roman" w:cs="Times New Roman"/>
-                <w:sz w:val="24"/>
-              </w:rPr>
-            </w:pPr>
-            <w:r>
-              <w:t>Low</w:t>
-            </w:r>
-          </w:p>
-        </w:tc>
-        <w:tc>
-          <w:tcPr>
-            <w:tcW w:w="0" w:type="auto"/>
-          </w:tcPr>
-          <w:p>
-            <w:pPr>
-              <w:jc w:val="both"/>
-              <w:rPr>
-                <w:rFonts w:ascii="Times New Roman" w:hAnsi="Times New Roman" w:cs="Times New Roman"/>
-                <w:sz w:val="24"/>
-              </w:rPr>
-            </w:pPr>
-            <w:r>
-              <w:rPr>
-                <w:rFonts w:ascii="Times New Roman" w:hAnsi="Times New Roman" w:cs="Times New Roman"/>
-                <w:sz w:val="24"/>
-              </w:rPr>
-              <w:t>Low</w:t>
-            </w:r>
-          </w:p>
-        </w:tc>
-        <w:tc>
-          <w:tcPr>
-            <w:tcW w:w="0" w:type="auto"/>
-          </w:tcPr>
-          <w:p>
-            <w:pPr>
-              <w:jc w:val="both"/>
-              <w:rPr>
-                <w:rFonts w:ascii="Times New Roman" w:hAnsi="Times New Roman" w:cs="Times New Roman"/>
-                <w:sz w:val="24"/>
-              </w:rPr>
-            </w:pPr>
-            <w:r>
-              <w:t>Low</w:t>
-            </w:r>
-          </w:p>
-        </w:tc>
-        <w:tc>
-          <w:tcPr>
-            <w:tcW w:w="0" w:type="auto"/>
-          </w:tcPr>
-          <w:p>
-            <w:pPr>
-              <w:jc w:val="both"/>
-              <w:rPr>
-                <w:rFonts w:ascii="Times New Roman" w:hAnsi="Times New Roman" w:cs="Times New Roman"/>
-                <w:sz w:val="24"/>
-              </w:rPr>
-            </w:pPr>
-            <w:r>
-              <w:rPr>
-                <w:rFonts w:ascii="Times New Roman" w:hAnsi="Times New Roman" w:cs="Times New Roman"/>
-                <w:sz w:val="24"/>
-              </w:rPr>
-              <w:t>High</w:t>
+            <w:tcW w:w="2705" w:type="pct"/>
+          </w:tcPr>
+          <w:p>
+            <w:pPr>
+              <w:jc w:val="both"/>
+              <w:rPr>
+                <w:rFonts w:ascii="Times New Roman" w:hAnsi="Times New Roman" w:cs="Times New Roman"/>
+                <w:sz w:val="24"/>
+              </w:rPr>
+            </w:pPr>
+            <w:r>
+              <w:rPr>
+                <w:rFonts w:ascii="Times New Roman" w:hAnsi="Times New Roman" w:cs="Times New Roman"/>
+                <w:sz w:val="24"/>
+              </w:rPr>
+              <w:t>Genera documentación básica</w:t>
+            </w:r>
+          </w:p>
+        </w:tc>
+        <w:tc>
+          <w:tcPr>
+            <w:tcW w:w="499" w:type="pct"/>
+          </w:tcPr>
+          <w:p>
+            <w:pPr>
+              <w:jc w:val="both"/>
+            </w:pPr>
+            <w:r>
+              <w:t>1</w:t>
+            </w:r>
+          </w:p>
+        </w:tc>
+        <w:tc>
+          <w:tcPr>
+            <w:tcW w:w="576" w:type="pct"/>
+          </w:tcPr>
+          <w:p>
+            <w:pPr>
+              <w:jc w:val="both"/>
+              <w:rPr>
+                <w:rFonts w:ascii="Times New Roman" w:hAnsi="Times New Roman" w:cs="Times New Roman"/>
+                <w:sz w:val="24"/>
+              </w:rPr>
+            </w:pPr>
+            <w:r>
+              <w:rPr>
+                <w:rFonts w:ascii="Times New Roman" w:hAnsi="Times New Roman" w:cs="Times New Roman"/>
+                <w:sz w:val="24"/>
+              </w:rPr>
+              <w:t>1</w:t>
+            </w:r>
+          </w:p>
+        </w:tc>
+        <w:tc>
+          <w:tcPr>
+            <w:tcW w:w="627" w:type="pct"/>
+          </w:tcPr>
+          <w:p>
+            <w:pPr>
+              <w:jc w:val="both"/>
+            </w:pPr>
+            <w:r>
+              <w:t>1</w:t>
+            </w:r>
+          </w:p>
+        </w:tc>
+        <w:tc>
+          <w:tcPr>
+            <w:tcW w:w="593" w:type="pct"/>
+          </w:tcPr>
+          <w:p>
+            <w:pPr>
+              <w:jc w:val="both"/>
+              <w:rPr>
+                <w:rFonts w:ascii="Times New Roman" w:hAnsi="Times New Roman" w:cs="Times New Roman"/>
+                <w:sz w:val="24"/>
+              </w:rPr>
+            </w:pPr>
+            <w:r>
+              <w:rPr>
+                <w:rFonts w:ascii="Times New Roman" w:hAnsi="Times New Roman" w:cs="Times New Roman"/>
+                <w:sz w:val="24"/>
+              </w:rPr>
+              <w:t>1</w:t>
             </w:r>
           </w:p>
         </w:tc>
@@ -6169,98 +6097,86 @@
       <w:tr>
         <w:tc>
           <w:tcPr>
-            <w:tcW w:w="0" w:type="auto"/>
-          </w:tcPr>
-          <w:p>
-            <w:pPr>
-              <w:jc w:val="both"/>
-              <w:rPr>
-                <w:rFonts w:ascii="Times New Roman" w:hAnsi="Times New Roman" w:cs="Times New Roman"/>
-                <w:sz w:val="24"/>
-              </w:rPr>
-            </w:pPr>
-            <w:r>
-              <w:rPr>
-                <w:rFonts w:ascii="Times New Roman" w:hAnsi="Times New Roman" w:cs="Times New Roman"/>
-                <w:sz w:val="24"/>
-              </w:rPr>
-              <w:t>Interacciones de los miembros del equipo</w:t>
-            </w:r>
-          </w:p>
-        </w:tc>
-        <w:tc>
-          <w:tcPr>
-            <w:tcW w:w="0" w:type="auto"/>
-          </w:tcPr>
-          <w:p>
-            <w:pPr>
-              <w:jc w:val="both"/>
-              <w:rPr>
-                <w:rFonts w:ascii="Times New Roman" w:hAnsi="Times New Roman" w:cs="Times New Roman"/>
-                <w:sz w:val="24"/>
-              </w:rPr>
-            </w:pPr>
-            <w:r>
-              <w:t>High</w:t>
-            </w:r>
-          </w:p>
-        </w:tc>
-        <w:tc>
-          <w:tcPr>
-            <w:tcW w:w="0" w:type="auto"/>
-          </w:tcPr>
-          <w:p>
-            <w:pPr>
-              <w:jc w:val="both"/>
-              <w:rPr>
-                <w:rFonts w:ascii="Times New Roman" w:hAnsi="Times New Roman" w:cs="Times New Roman"/>
-                <w:sz w:val="24"/>
-              </w:rPr>
-            </w:pPr>
-            <w:r>
-              <w:rPr>
-                <w:rFonts w:ascii="Times New Roman" w:hAnsi="Times New Roman" w:cs="Times New Roman"/>
-                <w:sz w:val="24"/>
-              </w:rPr>
-              <w:t>Low</w:t>
-            </w:r>
-          </w:p>
-        </w:tc>
-        <w:tc>
-          <w:tcPr>
-            <w:tcW w:w="0" w:type="auto"/>
-          </w:tcPr>
-          <w:p>
-            <w:pPr>
-              <w:jc w:val="both"/>
-              <w:rPr>
-                <w:rFonts w:ascii="Times New Roman" w:hAnsi="Times New Roman" w:cs="Times New Roman"/>
-                <w:sz w:val="24"/>
-              </w:rPr>
-            </w:pPr>
-            <w:r>
-              <w:t>Low</w:t>
-            </w:r>
-          </w:p>
-        </w:tc>
-        <w:tc>
-          <w:tcPr>
-            <w:tcW w:w="0" w:type="auto"/>
-          </w:tcPr>
-          <w:p>
-            <w:pPr>
-              <w:jc w:val="both"/>
-              <w:rPr>
-                <w:rFonts w:ascii="Times New Roman" w:hAnsi="Times New Roman" w:cs="Times New Roman"/>
-                <w:sz w:val="24"/>
-              </w:rPr>
-            </w:pPr>
-            <w:r>
-              <w:rPr>
-                <w:rFonts w:ascii="Times New Roman" w:hAnsi="Times New Roman" w:cs="Times New Roman"/>
-                <w:sz w:val="24"/>
-              </w:rPr>
-              <w:t>High</w:t>
+            <w:tcW w:w="2705" w:type="pct"/>
+          </w:tcPr>
+          <w:p>
+            <w:pPr>
+              <w:jc w:val="both"/>
+              <w:rPr>
+                <w:rFonts w:ascii="Times New Roman" w:hAnsi="Times New Roman" w:cs="Times New Roman"/>
+                <w:sz w:val="24"/>
+              </w:rPr>
+            </w:pPr>
+            <w:r>
+              <w:t>Rapidez en comunicación entre miembros del equipo</w:t>
+            </w:r>
+          </w:p>
+        </w:tc>
+        <w:tc>
+          <w:tcPr>
+            <w:tcW w:w="499" w:type="pct"/>
+          </w:tcPr>
+          <w:p>
+            <w:pPr>
+              <w:jc w:val="both"/>
+            </w:pPr>
+            <w:r>
+              <w:t>1</w:t>
+            </w:r>
+          </w:p>
+        </w:tc>
+        <w:tc>
+          <w:tcPr>
+            <w:tcW w:w="576" w:type="pct"/>
+          </w:tcPr>
+          <w:p>
+            <w:pPr>
+              <w:jc w:val="both"/>
+              <w:rPr>
+                <w:rFonts w:ascii="Times New Roman" w:hAnsi="Times New Roman" w:cs="Times New Roman"/>
+                <w:sz w:val="24"/>
+              </w:rPr>
+            </w:pPr>
+            <w:r>
+              <w:rPr>
+                <w:rFonts w:ascii="Times New Roman" w:hAnsi="Times New Roman" w:cs="Times New Roman"/>
+                <w:sz w:val="24"/>
+              </w:rPr>
+              <w:t>1</w:t>
+            </w:r>
+          </w:p>
+        </w:tc>
+        <w:tc>
+          <w:tcPr>
+            <w:tcW w:w="627" w:type="pct"/>
+          </w:tcPr>
+          <w:p>
+            <w:pPr>
+              <w:jc w:val="both"/>
+            </w:pPr>
+            <w:r>
+              <w:t>0</w:t>
+            </w:r>
+          </w:p>
+        </w:tc>
+        <w:tc>
+          <w:tcPr>
+            <w:tcW w:w="593" w:type="pct"/>
+          </w:tcPr>
+          <w:p>
+            <w:pPr>
+              <w:jc w:val="both"/>
+              <w:rPr>
+                <w:rFonts w:ascii="Times New Roman" w:hAnsi="Times New Roman" w:cs="Times New Roman"/>
+                <w:sz w:val="24"/>
+              </w:rPr>
+            </w:pPr>
+            <w:r>
+              <w:rPr>
+                <w:rFonts w:ascii="Times New Roman" w:hAnsi="Times New Roman" w:cs="Times New Roman"/>
+                <w:sz w:val="24"/>
+              </w:rPr>
+              <w:t>0</w:t>
             </w:r>
           </w:p>
         </w:tc>
@@ -6268,102 +6184,435 @@
       <w:tr>
         <w:tc>
           <w:tcPr>
-            <w:tcW w:w="0" w:type="auto"/>
-          </w:tcPr>
-          <w:p>
-            <w:pPr>
-              <w:jc w:val="both"/>
-              <w:rPr>
-                <w:rFonts w:ascii="Times New Roman" w:hAnsi="Times New Roman" w:cs="Times New Roman"/>
-                <w:sz w:val="24"/>
-              </w:rPr>
-            </w:pPr>
-            <w:r>
-              <w:rPr>
-                <w:rFonts w:ascii="Times New Roman" w:hAnsi="Times New Roman" w:cs="Times New Roman"/>
-                <w:sz w:val="24"/>
-              </w:rPr>
-              <w:t>Organización del equipo</w:t>
-            </w:r>
-          </w:p>
-        </w:tc>
-        <w:tc>
-          <w:tcPr>
-            <w:tcW w:w="0" w:type="auto"/>
-          </w:tcPr>
-          <w:p>
-            <w:pPr>
-              <w:jc w:val="both"/>
-              <w:rPr>
-                <w:rFonts w:ascii="Times New Roman" w:hAnsi="Times New Roman" w:cs="Times New Roman"/>
-                <w:sz w:val="24"/>
-              </w:rPr>
-            </w:pPr>
-            <w:r>
-              <w:t>High</w:t>
-            </w:r>
-          </w:p>
-        </w:tc>
-        <w:tc>
-          <w:tcPr>
-            <w:tcW w:w="0" w:type="auto"/>
-          </w:tcPr>
-          <w:p>
-            <w:pPr>
-              <w:jc w:val="both"/>
-              <w:rPr>
-                <w:rFonts w:ascii="Times New Roman" w:hAnsi="Times New Roman" w:cs="Times New Roman"/>
-                <w:sz w:val="24"/>
-              </w:rPr>
-            </w:pPr>
-            <w:r>
-              <w:rPr>
-                <w:rFonts w:ascii="Times New Roman" w:hAnsi="Times New Roman" w:cs="Times New Roman"/>
-                <w:sz w:val="24"/>
-              </w:rPr>
-              <w:t>Low</w:t>
-            </w:r>
-          </w:p>
-        </w:tc>
-        <w:tc>
-          <w:tcPr>
-            <w:tcW w:w="0" w:type="auto"/>
-          </w:tcPr>
-          <w:p>
-            <w:pPr>
-              <w:jc w:val="both"/>
-              <w:rPr>
-                <w:rFonts w:ascii="Times New Roman" w:hAnsi="Times New Roman" w:cs="Times New Roman"/>
-                <w:sz w:val="24"/>
-              </w:rPr>
-            </w:pPr>
-            <w:r>
-              <w:rPr>
-                <w:rFonts w:ascii="Times New Roman" w:hAnsi="Times New Roman" w:cs="Times New Roman"/>
-                <w:sz w:val="24"/>
-              </w:rPr>
-              <w:t>High</w:t>
-            </w:r>
-          </w:p>
-        </w:tc>
-        <w:tc>
-          <w:tcPr>
-            <w:tcW w:w="0" w:type="auto"/>
-          </w:tcPr>
-          <w:p>
-            <w:pPr>
-              <w:jc w:val="both"/>
-              <w:rPr>
-                <w:rFonts w:ascii="Times New Roman" w:hAnsi="Times New Roman" w:cs="Times New Roman"/>
-                <w:sz w:val="24"/>
-              </w:rPr>
-            </w:pPr>
-            <w:r>
-              <w:rPr>
-                <w:rFonts w:ascii="Times New Roman" w:hAnsi="Times New Roman" w:cs="Times New Roman"/>
-                <w:sz w:val="24"/>
-              </w:rPr>
-              <w:t>High</w:t>
+            <w:tcW w:w="2705" w:type="pct"/>
+          </w:tcPr>
+          <w:p>
+            <w:pPr>
+              <w:jc w:val="both"/>
+            </w:pPr>
+            <w:r>
+              <w:t>Reuniones de seguimiento constantes</w:t>
+            </w:r>
+          </w:p>
+        </w:tc>
+        <w:tc>
+          <w:tcPr>
+            <w:tcW w:w="499" w:type="pct"/>
+          </w:tcPr>
+          <w:p>
+            <w:pPr>
+              <w:jc w:val="both"/>
+            </w:pPr>
+            <w:r>
+              <w:t>1</w:t>
+            </w:r>
+          </w:p>
+        </w:tc>
+        <w:tc>
+          <w:tcPr>
+            <w:tcW w:w="576" w:type="pct"/>
+          </w:tcPr>
+          <w:p>
+            <w:pPr>
+              <w:jc w:val="both"/>
+              <w:rPr>
+                <w:rFonts w:ascii="Times New Roman" w:hAnsi="Times New Roman" w:cs="Times New Roman"/>
+                <w:sz w:val="24"/>
+              </w:rPr>
+            </w:pPr>
+            <w:r>
+              <w:rPr>
+                <w:rFonts w:ascii="Times New Roman" w:hAnsi="Times New Roman" w:cs="Times New Roman"/>
+                <w:sz w:val="24"/>
+              </w:rPr>
+              <w:t>1</w:t>
+            </w:r>
+          </w:p>
+        </w:tc>
+        <w:tc>
+          <w:tcPr>
+            <w:tcW w:w="627" w:type="pct"/>
+          </w:tcPr>
+          <w:p>
+            <w:pPr>
+              <w:jc w:val="both"/>
+            </w:pPr>
+            <w:r>
+              <w:t>0</w:t>
+            </w:r>
+          </w:p>
+        </w:tc>
+        <w:tc>
+          <w:tcPr>
+            <w:tcW w:w="593" w:type="pct"/>
+          </w:tcPr>
+          <w:p>
+            <w:pPr>
+              <w:jc w:val="both"/>
+              <w:rPr>
+                <w:rFonts w:ascii="Times New Roman" w:hAnsi="Times New Roman" w:cs="Times New Roman"/>
+                <w:sz w:val="24"/>
+              </w:rPr>
+            </w:pPr>
+            <w:r>
+              <w:rPr>
+                <w:rFonts w:ascii="Times New Roman" w:hAnsi="Times New Roman" w:cs="Times New Roman"/>
+                <w:sz w:val="24"/>
+              </w:rPr>
+              <w:t>0</w:t>
+            </w:r>
+          </w:p>
+        </w:tc>
+      </w:tr>
+      <w:tr>
+        <w:tc>
+          <w:tcPr>
+            <w:tcW w:w="5000" w:type="pct"/>
+            <w:gridSpan w:val="5"/>
+          </w:tcPr>
+          <w:p>
+            <w:pPr>
+              <w:jc w:val="center"/>
+              <w:rPr>
+                <w:rFonts w:ascii="Times New Roman" w:hAnsi="Times New Roman" w:cs="Times New Roman"/>
+                <w:sz w:val="24"/>
+              </w:rPr>
+            </w:pPr>
+            <w:r>
+              <w:t>Construcción o Codificación</w:t>
+            </w:r>
+          </w:p>
+        </w:tc>
+      </w:tr>
+      <w:tr>
+        <w:tc>
+          <w:tcPr>
+            <w:tcW w:w="2705" w:type="pct"/>
+          </w:tcPr>
+          <w:p>
+            <w:pPr>
+              <w:jc w:val="both"/>
+            </w:pPr>
+            <w:r>
+              <w:t>El equipo puede ser multidisciplinario</w:t>
+            </w:r>
+          </w:p>
+        </w:tc>
+        <w:tc>
+          <w:tcPr>
+            <w:tcW w:w="499" w:type="pct"/>
+          </w:tcPr>
+          <w:p>
+            <w:pPr>
+              <w:jc w:val="both"/>
+            </w:pPr>
+            <w:r>
+              <w:t>1</w:t>
+            </w:r>
+          </w:p>
+        </w:tc>
+        <w:tc>
+          <w:tcPr>
+            <w:tcW w:w="576" w:type="pct"/>
+          </w:tcPr>
+          <w:p>
+            <w:pPr>
+              <w:jc w:val="both"/>
+              <w:rPr>
+                <w:rFonts w:ascii="Times New Roman" w:hAnsi="Times New Roman" w:cs="Times New Roman"/>
+                <w:sz w:val="24"/>
+              </w:rPr>
+            </w:pPr>
+            <w:r>
+              <w:rPr>
+                <w:rFonts w:ascii="Times New Roman" w:hAnsi="Times New Roman" w:cs="Times New Roman"/>
+                <w:sz w:val="24"/>
+              </w:rPr>
+              <w:t>1</w:t>
+            </w:r>
+          </w:p>
+        </w:tc>
+        <w:tc>
+          <w:tcPr>
+            <w:tcW w:w="627" w:type="pct"/>
+          </w:tcPr>
+          <w:p>
+            <w:pPr>
+              <w:jc w:val="both"/>
+            </w:pPr>
+            <w:r>
+              <w:t>1</w:t>
+            </w:r>
+          </w:p>
+        </w:tc>
+        <w:tc>
+          <w:tcPr>
+            <w:tcW w:w="593" w:type="pct"/>
+          </w:tcPr>
+          <w:p>
+            <w:pPr>
+              <w:jc w:val="both"/>
+              <w:rPr>
+                <w:rFonts w:ascii="Times New Roman" w:hAnsi="Times New Roman" w:cs="Times New Roman"/>
+                <w:sz w:val="24"/>
+              </w:rPr>
+            </w:pPr>
+            <w:r>
+              <w:rPr>
+                <w:rFonts w:ascii="Times New Roman" w:hAnsi="Times New Roman" w:cs="Times New Roman"/>
+                <w:sz w:val="24"/>
+              </w:rPr>
+              <w:t>1</w:t>
+            </w:r>
+          </w:p>
+        </w:tc>
+      </w:tr>
+      <w:tr>
+        <w:tc>
+          <w:tcPr>
+            <w:tcW w:w="2705" w:type="pct"/>
+          </w:tcPr>
+          <w:p>
+            <w:pPr>
+              <w:jc w:val="both"/>
+            </w:pPr>
+            <w:r>
+              <w:lastRenderedPageBreak/>
+              <w:t>Utiliza una Técnica de desarrollo Guiado por Pruebas</w:t>
+            </w:r>
+          </w:p>
+        </w:tc>
+        <w:tc>
+          <w:tcPr>
+            <w:tcW w:w="499" w:type="pct"/>
+          </w:tcPr>
+          <w:p>
+            <w:pPr>
+              <w:jc w:val="both"/>
+            </w:pPr>
+            <w:r>
+              <w:t>1</w:t>
+            </w:r>
+          </w:p>
+        </w:tc>
+        <w:tc>
+          <w:tcPr>
+            <w:tcW w:w="576" w:type="pct"/>
+          </w:tcPr>
+          <w:p>
+            <w:pPr>
+              <w:jc w:val="both"/>
+              <w:rPr>
+                <w:rFonts w:ascii="Times New Roman" w:hAnsi="Times New Roman" w:cs="Times New Roman"/>
+                <w:sz w:val="24"/>
+              </w:rPr>
+            </w:pPr>
+            <w:r>
+              <w:rPr>
+                <w:rFonts w:ascii="Times New Roman" w:hAnsi="Times New Roman" w:cs="Times New Roman"/>
+                <w:sz w:val="24"/>
+              </w:rPr>
+              <w:t>1</w:t>
+            </w:r>
+          </w:p>
+        </w:tc>
+        <w:tc>
+          <w:tcPr>
+            <w:tcW w:w="627" w:type="pct"/>
+          </w:tcPr>
+          <w:p>
+            <w:pPr>
+              <w:jc w:val="both"/>
+            </w:pPr>
+            <w:r>
+              <w:t>0</w:t>
+            </w:r>
+          </w:p>
+        </w:tc>
+        <w:tc>
+          <w:tcPr>
+            <w:tcW w:w="593" w:type="pct"/>
+          </w:tcPr>
+          <w:p>
+            <w:pPr>
+              <w:jc w:val="both"/>
+              <w:rPr>
+                <w:rFonts w:ascii="Times New Roman" w:hAnsi="Times New Roman" w:cs="Times New Roman"/>
+                <w:sz w:val="24"/>
+              </w:rPr>
+            </w:pPr>
+            <w:r>
+              <w:rPr>
+                <w:rFonts w:ascii="Times New Roman" w:hAnsi="Times New Roman" w:cs="Times New Roman"/>
+                <w:sz w:val="24"/>
+              </w:rPr>
+              <w:t>0</w:t>
+            </w:r>
+          </w:p>
+        </w:tc>
+      </w:tr>
+      <w:tr>
+        <w:tc>
+          <w:tcPr>
+            <w:tcW w:w="2705" w:type="pct"/>
+          </w:tcPr>
+          <w:p>
+            <w:pPr>
+              <w:jc w:val="both"/>
+            </w:pPr>
+            <w:r>
+              <w:t>Rapidez en comunicación entre miembros del equipo</w:t>
+            </w:r>
+          </w:p>
+        </w:tc>
+        <w:tc>
+          <w:tcPr>
+            <w:tcW w:w="499" w:type="pct"/>
+          </w:tcPr>
+          <w:p>
+            <w:pPr>
+              <w:jc w:val="both"/>
+            </w:pPr>
+            <w:r>
+              <w:t>1</w:t>
+            </w:r>
+          </w:p>
+        </w:tc>
+        <w:tc>
+          <w:tcPr>
+            <w:tcW w:w="576" w:type="pct"/>
+          </w:tcPr>
+          <w:p>
+            <w:pPr>
+              <w:jc w:val="both"/>
+              <w:rPr>
+                <w:rFonts w:ascii="Times New Roman" w:hAnsi="Times New Roman" w:cs="Times New Roman"/>
+                <w:sz w:val="24"/>
+              </w:rPr>
+            </w:pPr>
+            <w:r>
+              <w:rPr>
+                <w:rFonts w:ascii="Times New Roman" w:hAnsi="Times New Roman" w:cs="Times New Roman"/>
+                <w:sz w:val="24"/>
+              </w:rPr>
+              <w:t>1</w:t>
+            </w:r>
+          </w:p>
+        </w:tc>
+        <w:tc>
+          <w:tcPr>
+            <w:tcW w:w="627" w:type="pct"/>
+          </w:tcPr>
+          <w:p>
+            <w:pPr>
+              <w:jc w:val="both"/>
+            </w:pPr>
+            <w:r>
+              <w:t>0</w:t>
+            </w:r>
+          </w:p>
+        </w:tc>
+        <w:tc>
+          <w:tcPr>
+            <w:tcW w:w="593" w:type="pct"/>
+          </w:tcPr>
+          <w:p>
+            <w:pPr>
+              <w:jc w:val="both"/>
+              <w:rPr>
+                <w:rFonts w:ascii="Times New Roman" w:hAnsi="Times New Roman" w:cs="Times New Roman"/>
+                <w:sz w:val="24"/>
+              </w:rPr>
+            </w:pPr>
+            <w:r>
+              <w:rPr>
+                <w:rFonts w:ascii="Times New Roman" w:hAnsi="Times New Roman" w:cs="Times New Roman"/>
+                <w:sz w:val="24"/>
+              </w:rPr>
+              <w:t>0</w:t>
+            </w:r>
+          </w:p>
+        </w:tc>
+      </w:tr>
+      <w:tr>
+        <w:tc>
+          <w:tcPr>
+            <w:tcW w:w="2705" w:type="pct"/>
+          </w:tcPr>
+          <w:p>
+            <w:pPr>
+              <w:jc w:val="both"/>
+            </w:pPr>
+            <w:r>
+              <w:t>Resumen</w:t>
+            </w:r>
+          </w:p>
+        </w:tc>
+        <w:tc>
+          <w:tcPr>
+            <w:tcW w:w="499" w:type="pct"/>
+          </w:tcPr>
+          <w:p>
+            <w:pPr>
+              <w:jc w:val="both"/>
+            </w:pPr>
+            <w:r>
+              <w:t>90,32%</w:t>
+            </w:r>
+          </w:p>
+        </w:tc>
+        <w:tc>
+          <w:tcPr>
+            <w:tcW w:w="576" w:type="pct"/>
+          </w:tcPr>
+          <w:p>
+            <w:pPr>
+              <w:jc w:val="both"/>
+              <w:rPr>
+                <w:rFonts w:ascii="Times New Roman" w:hAnsi="Times New Roman" w:cs="Times New Roman"/>
+                <w:sz w:val="24"/>
+              </w:rPr>
+            </w:pPr>
+            <w:r>
+              <w:rPr>
+                <w:rFonts w:ascii="Times New Roman" w:hAnsi="Times New Roman" w:cs="Times New Roman"/>
+                <w:sz w:val="24"/>
+              </w:rPr>
+              <w:t>54,84%</w:t>
+            </w:r>
+          </w:p>
+        </w:tc>
+        <w:tc>
+          <w:tcPr>
+            <w:tcW w:w="627" w:type="pct"/>
+          </w:tcPr>
+          <w:p>
+            <w:pPr>
+              <w:jc w:val="both"/>
+            </w:pPr>
+            <w:r>
+              <w:t>38,71%</w:t>
+            </w:r>
+          </w:p>
+        </w:tc>
+        <w:tc>
+          <w:tcPr>
+            <w:tcW w:w="593" w:type="pct"/>
+          </w:tcPr>
+          <w:p>
+            <w:pPr>
+              <w:jc w:val="both"/>
+              <w:rPr>
+                <w:rFonts w:ascii="Times New Roman" w:hAnsi="Times New Roman" w:cs="Times New Roman"/>
+                <w:sz w:val="24"/>
+              </w:rPr>
+            </w:pPr>
+            <w:r>
+              <w:rPr>
+                <w:rFonts w:ascii="Times New Roman" w:hAnsi="Times New Roman" w:cs="Times New Roman"/>
+                <w:sz w:val="24"/>
+              </w:rPr>
+              <w:t>48,39%</w:t>
             </w:r>
           </w:p>
         </w:tc>
@@ -6386,6 +6635,41 @@
           <w:sz w:val="24"/>
         </w:rPr>
       </w:pPr>
+      <w:r>
+        <w:rPr>
+          <w:rFonts w:ascii="Times New Roman" w:hAnsi="Times New Roman" w:cs="Times New Roman"/>
+          <w:sz w:val="24"/>
+        </w:rPr>
+        <w:t>Con la realización de la tabla “x” se pudo obtener</w:t>
+      </w:r>
+      <w:r>
+        <w:rPr>
+          <w:rFonts w:ascii="Times New Roman" w:hAnsi="Times New Roman" w:cs="Times New Roman"/>
+          <w:sz w:val="24"/>
+        </w:rPr>
+        <w:t xml:space="preserve"> las diferentes características de las metodologías ágiles, se adquirió un total de 31 campos de evaluación equivalente al 100%, la metodología XP obtuvo un total de </w:t>
+      </w:r>
+      <w:r>
+        <w:rPr>
+          <w:rFonts w:ascii="Times New Roman" w:hAnsi="Times New Roman" w:cs="Times New Roman"/>
+          <w:sz w:val="24"/>
+        </w:rPr>
+        <w:t>28 puntos equivalente al 90.32%, la metodología Scrum obtuvo un total de 17 puntos equivalente al 54,84%, la metodología Crystal obtuvo un total de 12 puntos equivalente al 38,71% y la metodología DSDM obtuvo un total de 15 puntos equivalente al 48,39%</w:t>
+      </w:r>
+      <w:r>
+        <w:rPr>
+          <w:rFonts w:ascii="Times New Roman" w:hAnsi="Times New Roman" w:cs="Times New Roman"/>
+          <w:sz w:val="24"/>
+        </w:rPr>
+        <w:t>.</w:t>
+      </w:r>
+      <w:r>
+        <w:rPr>
+          <w:rFonts w:ascii="Times New Roman" w:hAnsi="Times New Roman" w:cs="Times New Roman"/>
+          <w:sz w:val="24"/>
+        </w:rPr>
+        <w:t xml:space="preserve"> </w:t>
+      </w:r>
     </w:p>
     <w:p>
       <w:pPr>
@@ -6395,46 +6679,78 @@
           <w:sz w:val="24"/>
         </w:rPr>
       </w:pPr>
-    </w:p>
-    <w:p>
-      <w:pPr>
-        <w:rPr>
-          <w:rFonts w:ascii="Times New Roman" w:hAnsi="Times New Roman" w:cs="Times New Roman"/>
-          <w:sz w:val="24"/>
-        </w:rPr>
-      </w:pPr>
-    </w:p>
-    <w:p>
-      <w:pPr>
-        <w:rPr>
-          <w:rFonts w:ascii="Times New Roman" w:hAnsi="Times New Roman" w:cs="Times New Roman"/>
-          <w:sz w:val="24"/>
-        </w:rPr>
-      </w:pPr>
-    </w:p>
-    <w:p>
-      <w:pPr>
-        <w:rPr>
-          <w:rFonts w:ascii="Times New Roman" w:hAnsi="Times New Roman" w:cs="Times New Roman"/>
-          <w:sz w:val="24"/>
-        </w:rPr>
-      </w:pPr>
-    </w:p>
-    <w:p>
-      <w:pPr>
-        <w:rPr>
-          <w:rFonts w:ascii="Times New Roman" w:hAnsi="Times New Roman" w:cs="Times New Roman"/>
-          <w:sz w:val="24"/>
-        </w:rPr>
-      </w:pPr>
-    </w:p>
-    <w:p>
-      <w:pPr>
-        <w:rPr>
-          <w:rFonts w:ascii="Times New Roman" w:hAnsi="Times New Roman" w:cs="Times New Roman"/>
-          <w:sz w:val="24"/>
-        </w:rPr>
-      </w:pPr>
+      <w:r>
+        <w:rPr>
+          <w:rFonts w:ascii="Times New Roman" w:hAnsi="Times New Roman" w:cs="Times New Roman"/>
+          <w:sz w:val="24"/>
+        </w:rPr>
+        <w:t>Una vez realizada la tabla comparativa de metodologías agiles, se pudo observar</w:t>
+      </w:r>
+      <w:r>
+        <w:rPr>
+          <w:rFonts w:ascii="Times New Roman" w:hAnsi="Times New Roman" w:cs="Times New Roman"/>
+          <w:sz w:val="24"/>
+        </w:rPr>
+        <w:t xml:space="preserve"> que la metodología XP, brinda un mayor número de </w:t>
+      </w:r>
+      <w:r>
+        <w:rPr>
+          <w:rFonts w:ascii="Times New Roman" w:hAnsi="Times New Roman" w:cs="Times New Roman"/>
+          <w:sz w:val="24"/>
+        </w:rPr>
+        <w:t>características</w:t>
+      </w:r>
+      <w:r>
+        <w:rPr>
+          <w:rFonts w:ascii="Times New Roman" w:hAnsi="Times New Roman" w:cs="Times New Roman"/>
+          <w:sz w:val="24"/>
+        </w:rPr>
+        <w:t xml:space="preserve">, </w:t>
+      </w:r>
+      <w:bookmarkStart w:id="0" w:name="_GoBack"/>
+      <w:bookmarkEnd w:id="0"/>
+      <w:r>
+        <w:rPr>
+          <w:rFonts w:ascii="Times New Roman" w:hAnsi="Times New Roman" w:cs="Times New Roman"/>
+          <w:sz w:val="24"/>
+        </w:rPr>
+        <w:t>ventajas y fortalezas</w:t>
+      </w:r>
+      <w:r>
+        <w:rPr>
+          <w:rFonts w:ascii="Times New Roman" w:hAnsi="Times New Roman" w:cs="Times New Roman"/>
+          <w:sz w:val="24"/>
+        </w:rPr>
+        <w:t xml:space="preserve"> que se reflejan a través de la tabla</w:t>
+      </w:r>
+      <w:r>
+        <w:rPr>
+          <w:rFonts w:ascii="Times New Roman" w:hAnsi="Times New Roman" w:cs="Times New Roman"/>
+          <w:sz w:val="24"/>
+        </w:rPr>
+        <w:t xml:space="preserve"> “x”</w:t>
+      </w:r>
+      <w:r>
+        <w:rPr>
+          <w:rFonts w:ascii="Times New Roman" w:hAnsi="Times New Roman" w:cs="Times New Roman"/>
+          <w:sz w:val="24"/>
+        </w:rPr>
+        <w:t>,</w:t>
+      </w:r>
+      <w:r>
+        <w:rPr>
+          <w:rFonts w:ascii="Times New Roman" w:hAnsi="Times New Roman" w:cs="Times New Roman"/>
+          <w:sz w:val="24"/>
+        </w:rPr>
+        <w:t xml:space="preserve"> dichas características apoyan a la utilización de la metodología XP en la realización del presente trabajo de titulación</w:t>
+      </w:r>
+      <w:r>
+        <w:rPr>
+          <w:rFonts w:ascii="Times New Roman" w:hAnsi="Times New Roman" w:cs="Times New Roman"/>
+          <w:sz w:val="24"/>
+        </w:rPr>
+        <w:t>.</w:t>
+      </w:r>
     </w:p>
     <w:p>
       <w:pPr>
@@ -6517,11 +6833,6 @@
     </w:p>
     <w:p>
       <w:pPr>
-        <w:pStyle w:val="ListParagraph"/>
-        <w:numPr>
-          <w:ilvl w:val="1"/>
-          <w:numId w:val="18"/>
-        </w:numPr>
         <w:jc w:val="both"/>
         <w:rPr>
           <w:rFonts w:ascii="Times New Roman" w:hAnsi="Times New Roman" w:cs="Times New Roman"/>
@@ -6542,15 +6853,6 @@
           <w:rFonts w:ascii="Times New Roman" w:hAnsi="Times New Roman" w:cs="Times New Roman"/>
           <w:sz w:val="24"/>
         </w:rPr>
-      </w:pPr>
-    </w:p>
-    <w:p>
-      <w:pPr>
-        <w:jc w:val="both"/>
-        <w:rPr>
-          <w:rFonts w:ascii="Times New Roman" w:hAnsi="Times New Roman" w:cs="Times New Roman"/>
-          <w:sz w:val="24"/>
-        </w:rPr>
         <w:sectPr>
           <w:pgSz w:w="15840" w:h="12240" w:orient="landscape"/>
           <w:pgMar w:top="1701" w:right="1418" w:bottom="1701" w:left="1418" w:header="709" w:footer="709" w:gutter="0"/>
@@ -6558,13 +6860,6 @@
           <w:docGrid w:linePitch="360"/>
         </w:sectPr>
       </w:pPr>
-      <w:r>
-        <w:rPr>
-          <w:rFonts w:ascii="Times New Roman" w:hAnsi="Times New Roman" w:cs="Times New Roman"/>
-          <w:sz w:val="24"/>
-        </w:rPr>
-        <w:tab/>
-      </w:r>
     </w:p>
     <w:sdt>
       <w:sdtPr>
@@ -6581,6 +6876,7 @@
           <w:docPartUnique/>
         </w:docPartObj>
       </w:sdtPr>
+      <w:sdtEndPr/>
       <w:sdtContent>
         <w:p>
           <w:pPr>
@@ -6595,6 +6891,7 @@
             <w:id w:val="111145805"/>
             <w:bibliography/>
           </w:sdtPr>
+          <w:sdtEndPr/>
           <w:sdtContent>
             <w:p>
               <w:pPr>
@@ -6855,6 +7152,7 @@
                   <w:rFonts w:ascii="Calibri" w:hAnsi="Calibri" w:cs="Calibri"/>
                   <w:noProof/>
                   <w:szCs w:val="24"/>
+                  <w:lang w:val="en-US"/>
                 </w:rPr>
                 <w:t>[7]</w:t>
               </w:r>
@@ -6863,6 +7161,7 @@
                   <w:rFonts w:ascii="Calibri" w:hAnsi="Calibri" w:cs="Calibri"/>
                   <w:noProof/>
                   <w:szCs w:val="24"/>
+                  <w:lang w:val="en-US"/>
                 </w:rPr>
                 <w:tab/>
                 <w:t xml:space="preserve">A. Cockburn, </w:t>
@@ -6874,6 +7173,7 @@
                   <w:iCs/>
                   <w:noProof/>
                   <w:szCs w:val="24"/>
+                  <w:lang w:val="en-US"/>
                 </w:rPr>
                 <w:t>Agile software development</w:t>
               </w:r>
@@ -6882,8 +7182,17 @@
                   <w:rFonts w:ascii="Calibri" w:hAnsi="Calibri" w:cs="Calibri"/>
                   <w:noProof/>
                   <w:szCs w:val="24"/>
+                  <w:lang w:val="en-US"/>
                 </w:rPr>
-                <w:t>. 2002.</w:t>
+                <w:t xml:space="preserve">. </w:t>
+              </w:r>
+              <w:r>
+                <w:rPr>
+                  <w:rFonts w:ascii="Calibri" w:hAnsi="Calibri" w:cs="Calibri"/>
+                  <w:noProof/>
+                  <w:szCs w:val="24"/>
+                </w:rPr>
+                <w:t>2002.</w:t>
               </w:r>
             </w:p>
             <w:p>
@@ -6962,6 +7271,7 @@
                   <w:rFonts w:ascii="Calibri" w:hAnsi="Calibri" w:cs="Calibri"/>
                   <w:noProof/>
                   <w:szCs w:val="24"/>
+                  <w:lang w:val="en-US"/>
                 </w:rPr>
               </w:pPr>
               <w:r>
@@ -6969,6 +7279,7 @@
                   <w:rFonts w:ascii="Calibri" w:hAnsi="Calibri" w:cs="Calibri"/>
                   <w:noProof/>
                   <w:szCs w:val="24"/>
+                  <w:lang w:val="en-US"/>
                 </w:rPr>
                 <w:t>[10]</w:t>
               </w:r>
@@ -6977,6 +7288,7 @@
                   <w:rFonts w:ascii="Calibri" w:hAnsi="Calibri" w:cs="Calibri"/>
                   <w:noProof/>
                   <w:szCs w:val="24"/>
+                  <w:lang w:val="en-US"/>
                 </w:rPr>
                 <w:tab/>
                 <w:t>A. Iacovelli and C. Souveyet, “Framework for Agile Methods Classification,” 2008.</w:t>
@@ -7001,6 +7313,7 @@
                   <w:rFonts w:ascii="Calibri" w:hAnsi="Calibri" w:cs="Calibri"/>
                   <w:noProof/>
                   <w:szCs w:val="24"/>
+                  <w:lang w:val="en-US"/>
                 </w:rPr>
                 <w:t>[11]</w:t>
               </w:r>
@@ -7009,9 +7322,18 @@
                   <w:rFonts w:ascii="Calibri" w:hAnsi="Calibri" w:cs="Calibri"/>
                   <w:noProof/>
                   <w:szCs w:val="24"/>
+                  <w:lang w:val="en-US"/>
                 </w:rPr>
                 <w:tab/>
-                <w:t>G. Ahmad, Soomro Tariq, and Nawas Mohammad, “Agile Methodologies : Comparative Study and Future Direction,” no. July, 2014.</w:t>
+                <w:t xml:space="preserve">G. Ahmad, Soomro Tariq, and Nawas Mohammad, “Agile Methodologies : Comparative Study and Future Direction,” no. </w:t>
+              </w:r>
+              <w:r>
+                <w:rPr>
+                  <w:rFonts w:ascii="Calibri" w:hAnsi="Calibri" w:cs="Calibri"/>
+                  <w:noProof/>
+                  <w:szCs w:val="24"/>
+                </w:rPr>
+                <w:t>July, 2014.</w:t>
               </w:r>
             </w:p>
             <w:p>
@@ -10328,6 +10650,25 @@
       </w:tcPr>
     </w:tblStylePr>
   </w:style>
+  <w:style w:type="paragraph" w:styleId="Caption">
+    <w:name w:val="caption"/>
+    <w:basedOn w:val="Normal"/>
+    <w:next w:val="Normal"/>
+    <w:uiPriority w:val="35"/>
+    <w:unhideWhenUsed/>
+    <w:qFormat/>
+    <w:rsid w:val="000D295C"/>
+    <w:pPr>
+      <w:spacing w:after="200" w:line="240" w:lineRule="auto"/>
+    </w:pPr>
+    <w:rPr>
+      <w:i/>
+      <w:iCs/>
+      <w:color w:val="44546A" w:themeColor="text2"/>
+      <w:sz w:val="18"/>
+      <w:szCs w:val="18"/>
+    </w:rPr>
+  </w:style>
 </w:styles>
 </file>
 
@@ -10631,7 +10972,7 @@
 </file>
 
 <file path=customXml/itemProps1.xml><?xml version="1.0" encoding="utf-8"?>
-<ds:datastoreItem xmlns:ds="http://schemas.openxmlformats.org/officeDocument/2006/customXml" ds:itemID="{908C1DDD-F4FE-430A-99AB-632EA63D2A35}">
+<ds:datastoreItem xmlns:ds="http://schemas.openxmlformats.org/officeDocument/2006/customXml" ds:itemID="{C00E1115-0803-4E90-AA6F-D09868C7E5BB}">
   <ds:schemaRefs>
     <ds:schemaRef ds:uri="http://schemas.openxmlformats.org/officeDocument/2006/bibliography"/>
   </ds:schemaRefs>

</xml_diff>